<commit_message>
added semester course report for cse 101
</commit_message>
<xml_diff>
--- a/FALL 19/CSE 101/cse101coursefile/IQAC1232017 - Semester Course Report.docx
+++ b/FALL 19/CSE 101/cse101coursefile/IQAC1232017 - Semester Course Report.docx
@@ -490,7 +490,10 @@
               <w:spacing w:line="276" w:lineRule="auto"/>
             </w:pPr>
             <w:r>
-              <w:t>MAT 1</w:t>
+              <w:t>CSE</w:t>
+            </w:r>
+            <w:r>
+              <w:t xml:space="preserve"> 1</w:t>
             </w:r>
             <w:r>
               <w:t>01</w:t>
@@ -551,7 +554,7 @@
               <w:spacing w:line="276" w:lineRule="auto"/>
             </w:pPr>
             <w:r>
-              <w:t>Differential and Integral Calculus</w:t>
+              <w:t>Introduction to Computer Studies</w:t>
             </w:r>
           </w:p>
         </w:tc>
@@ -612,7 +615,7 @@
               <w:t>0</w:t>
             </w:r>
             <w:r>
-              <w:t>4</w:t>
+              <w:t>9</w:t>
             </w:r>
           </w:p>
         </w:tc>
@@ -1119,289 +1122,251 @@
       <w:pPr>
         <w:pStyle w:val="BodyText"/>
         <w:spacing w:line="276" w:lineRule="auto"/>
+      </w:pPr>
+    </w:p>
+    <w:tbl>
+      <w:tblPr>
+        <w:tblW w:w="10080" w:type="dxa"/>
+        <w:tblInd w:w="477" w:type="dxa"/>
+        <w:tblBorders>
+          <w:top w:val="single" w:sz="4" w:space="0" w:color="BFBFBF"/>
+          <w:left w:val="single" w:sz="4" w:space="0" w:color="BFBFBF"/>
+          <w:bottom w:val="single" w:sz="4" w:space="0" w:color="BFBFBF"/>
+          <w:right w:val="single" w:sz="4" w:space="0" w:color="BFBFBF"/>
+          <w:insideH w:val="single" w:sz="4" w:space="0" w:color="BFBFBF"/>
+          <w:insideV w:val="single" w:sz="4" w:space="0" w:color="BFBFBF"/>
+        </w:tblBorders>
+        <w:tblLayout w:type="fixed"/>
+        <w:tblLook w:val="0400" w:firstRow="0" w:lastRow="0" w:firstColumn="0" w:lastColumn="0" w:noHBand="0" w:noVBand="1"/>
+      </w:tblPr>
+      <w:tblGrid>
+        <w:gridCol w:w="10080"/>
+      </w:tblGrid>
+      <w:tr>
+        <w:trPr>
+          <w:trHeight w:val="440"/>
+        </w:trPr>
+        <w:tc>
+          <w:tcPr>
+            <w:tcW w:w="10080" w:type="dxa"/>
+            <w:shd w:val="clear" w:color="auto" w:fill="FFFFFF"/>
+          </w:tcPr>
+          <w:p>
+            <w:pPr>
+              <w:numPr>
+                <w:ilvl w:val="0"/>
+                <w:numId w:val="29"/>
+              </w:numPr>
+              <w:spacing w:after="0" w:line="360" w:lineRule="auto"/>
+              <w:jc w:val="both"/>
+              <w:rPr>
+                <w:rFonts w:ascii="CastleTLig" w:eastAsia="CastleTLig" w:hAnsi="CastleTLig" w:cs="CastleTLig"/>
+                <w:sz w:val="20"/>
+                <w:szCs w:val="20"/>
+              </w:rPr>
+            </w:pPr>
+            <w:r>
+              <w:rPr>
+                <w:rFonts w:ascii="CastleTLig" w:eastAsia="CastleTLig" w:hAnsi="CastleTLig" w:cs="CastleTLig"/>
+                <w:b/>
+                <w:sz w:val="20"/>
+                <w:szCs w:val="20"/>
+              </w:rPr>
+              <w:t>Describe</w:t>
+            </w:r>
+            <w:r>
+              <w:rPr>
+                <w:rFonts w:ascii="CastleTLig" w:eastAsia="CastleTLig" w:hAnsi="CastleTLig" w:cs="CastleTLig"/>
+                <w:sz w:val="20"/>
+                <w:szCs w:val="20"/>
+              </w:rPr>
+              <w:t xml:space="preserve"> </w:t>
+            </w:r>
+            <w:r>
+              <w:t>the concept and components of computing system along with its benefits.</w:t>
+            </w:r>
+          </w:p>
+        </w:tc>
+      </w:tr>
+      <w:tr>
+        <w:trPr>
+          <w:trHeight w:val="400"/>
+        </w:trPr>
+        <w:tc>
+          <w:tcPr>
+            <w:tcW w:w="10080" w:type="dxa"/>
+            <w:shd w:val="clear" w:color="auto" w:fill="FFFFFF"/>
+          </w:tcPr>
+          <w:p>
+            <w:pPr>
+              <w:numPr>
+                <w:ilvl w:val="0"/>
+                <w:numId w:val="29"/>
+              </w:numPr>
+              <w:spacing w:after="0" w:line="360" w:lineRule="auto"/>
+              <w:jc w:val="both"/>
+              <w:rPr>
+                <w:rFonts w:ascii="CastleTLig" w:eastAsia="CastleTLig" w:hAnsi="CastleTLig" w:cs="CastleTLig"/>
+                <w:sz w:val="20"/>
+                <w:szCs w:val="20"/>
+              </w:rPr>
+            </w:pPr>
+            <w:r>
+              <w:rPr>
+                <w:rFonts w:ascii="CastleTLig" w:eastAsia="CastleTLig" w:hAnsi="CastleTLig" w:cs="CastleTLig"/>
+                <w:b/>
+                <w:sz w:val="20"/>
+                <w:szCs w:val="20"/>
+              </w:rPr>
+              <w:t>Explain</w:t>
+            </w:r>
+            <w:r>
+              <w:rPr>
+                <w:rFonts w:ascii="CastleTLig" w:eastAsia="CastleTLig" w:hAnsi="CastleTLig" w:cs="CastleTLig"/>
+                <w:sz w:val="20"/>
+                <w:szCs w:val="20"/>
+              </w:rPr>
+              <w:t xml:space="preserve"> features and benefits of various technological advancements</w:t>
+            </w:r>
+          </w:p>
+        </w:tc>
+      </w:tr>
+      <w:tr>
+        <w:trPr>
+          <w:trHeight w:val="460"/>
+        </w:trPr>
+        <w:tc>
+          <w:tcPr>
+            <w:tcW w:w="10080" w:type="dxa"/>
+            <w:shd w:val="clear" w:color="auto" w:fill="FFFFFF"/>
+          </w:tcPr>
+          <w:p>
+            <w:pPr>
+              <w:numPr>
+                <w:ilvl w:val="0"/>
+                <w:numId w:val="29"/>
+              </w:numPr>
+              <w:spacing w:after="0" w:line="360" w:lineRule="auto"/>
+              <w:jc w:val="both"/>
+              <w:rPr>
+                <w:rFonts w:ascii="Times New Roman" w:eastAsia="Times New Roman" w:hAnsi="Times New Roman" w:cs="Times New Roman"/>
+              </w:rPr>
+            </w:pPr>
+            <w:r>
+              <w:rPr>
+                <w:b/>
+              </w:rPr>
+              <w:t>Define</w:t>
+            </w:r>
+            <w:r>
+              <w:t xml:space="preserve"> a wide range of practical problems as a computational problem</w:t>
+            </w:r>
+          </w:p>
+        </w:tc>
+      </w:tr>
+      <w:tr>
+        <w:trPr>
+          <w:trHeight w:val="480"/>
+        </w:trPr>
+        <w:tc>
+          <w:tcPr>
+            <w:tcW w:w="10080" w:type="dxa"/>
+            <w:shd w:val="clear" w:color="auto" w:fill="FFFFFF"/>
+          </w:tcPr>
+          <w:p>
+            <w:pPr>
+              <w:numPr>
+                <w:ilvl w:val="0"/>
+                <w:numId w:val="29"/>
+              </w:numPr>
+              <w:spacing w:after="0" w:line="360" w:lineRule="auto"/>
+              <w:jc w:val="both"/>
+              <w:rPr>
+                <w:rFonts w:ascii="CastleTLig" w:eastAsia="CastleTLig" w:hAnsi="CastleTLig" w:cs="CastleTLig"/>
+                <w:sz w:val="20"/>
+                <w:szCs w:val="20"/>
+              </w:rPr>
+            </w:pPr>
+            <w:r>
+              <w:rPr>
+                <w:b/>
+              </w:rPr>
+              <w:t>Understand</w:t>
+            </w:r>
+            <w:r>
+              <w:t xml:space="preserve"> a real-life problem and </w:t>
+            </w:r>
+            <w:r>
+              <w:rPr>
+                <w:b/>
+              </w:rPr>
+              <w:t>be able</w:t>
+            </w:r>
+            <w:r>
+              <w:t xml:space="preserve"> to design and develop systems using pseudocodes and flowcharts.</w:t>
+            </w:r>
+          </w:p>
+        </w:tc>
+      </w:tr>
+      <w:tr>
+        <w:trPr>
+          <w:trHeight w:val="300"/>
+        </w:trPr>
+        <w:tc>
+          <w:tcPr>
+            <w:tcW w:w="10080" w:type="dxa"/>
+            <w:shd w:val="clear" w:color="auto" w:fill="FFFFFF"/>
+          </w:tcPr>
+          <w:p>
+            <w:pPr>
+              <w:numPr>
+                <w:ilvl w:val="0"/>
+                <w:numId w:val="29"/>
+              </w:numPr>
+              <w:spacing w:after="0" w:line="360" w:lineRule="auto"/>
+              <w:jc w:val="both"/>
+              <w:rPr>
+                <w:rFonts w:ascii="CastleTLig" w:eastAsia="CastleTLig" w:hAnsi="CastleTLig" w:cs="CastleTLig"/>
+                <w:sz w:val="20"/>
+                <w:szCs w:val="20"/>
+              </w:rPr>
+            </w:pPr>
+            <w:r>
+              <w:rPr>
+                <w:rFonts w:ascii="CastleTLig" w:eastAsia="CastleTLig" w:hAnsi="CastleTLig" w:cs="CastleTLig"/>
+                <w:b/>
+                <w:sz w:val="20"/>
+                <w:szCs w:val="20"/>
+              </w:rPr>
+              <w:t xml:space="preserve">Introduce </w:t>
+            </w:r>
+            <w:r>
+              <w:rPr>
+                <w:rFonts w:ascii="CastleTLig" w:eastAsia="CastleTLig" w:hAnsi="CastleTLig" w:cs="CastleTLig"/>
+                <w:sz w:val="20"/>
+                <w:szCs w:val="20"/>
+              </w:rPr>
+              <w:t>the fundamental concepts of computer programming</w:t>
+            </w:r>
+          </w:p>
+        </w:tc>
+      </w:tr>
+    </w:tbl>
+    <w:p>
+      <w:pPr>
+        <w:pStyle w:val="BodyText"/>
+        <w:spacing w:line="276" w:lineRule="auto"/>
+      </w:pPr>
+    </w:p>
+    <w:p>
+      <w:pPr>
+        <w:pStyle w:val="BodyText"/>
+        <w:spacing w:line="276" w:lineRule="auto"/>
         <w:rPr>
           <w:b/>
         </w:rPr>
       </w:pPr>
     </w:p>
-    <w:tbl>
-      <w:tblPr>
-        <w:tblStyle w:val="TableGrid"/>
-        <w:tblW w:w="0" w:type="auto"/>
-        <w:tblInd w:w="18" w:type="dxa"/>
-        <w:tblBorders>
-          <w:top w:val="single" w:sz="2" w:space="0" w:color="808080" w:themeColor="background1" w:themeShade="80"/>
-          <w:left w:val="single" w:sz="2" w:space="0" w:color="808080" w:themeColor="background1" w:themeShade="80"/>
-          <w:bottom w:val="single" w:sz="2" w:space="0" w:color="808080" w:themeColor="background1" w:themeShade="80"/>
-          <w:right w:val="single" w:sz="2" w:space="0" w:color="808080" w:themeColor="background1" w:themeShade="80"/>
-          <w:insideH w:val="single" w:sz="2" w:space="0" w:color="808080" w:themeColor="background1" w:themeShade="80"/>
-          <w:insideV w:val="single" w:sz="2" w:space="0" w:color="808080" w:themeColor="background1" w:themeShade="80"/>
-        </w:tblBorders>
-        <w:shd w:val="clear" w:color="auto" w:fill="FFFFFF" w:themeFill="background1"/>
-        <w:tblLook w:val="04A0" w:firstRow="1" w:lastRow="0" w:firstColumn="1" w:lastColumn="0" w:noHBand="0" w:noVBand="1"/>
-      </w:tblPr>
-      <w:tblGrid>
-        <w:gridCol w:w="4590"/>
-        <w:gridCol w:w="5490"/>
-      </w:tblGrid>
-      <w:tr>
-        <w:tc>
-          <w:tcPr>
-            <w:tcW w:w="4590" w:type="dxa"/>
-            <w:vMerge w:val="restart"/>
-            <w:shd w:val="clear" w:color="auto" w:fill="FFFFFF" w:themeFill="background1"/>
-          </w:tcPr>
-          <w:p>
-            <w:pPr>
-              <w:pStyle w:val="BodyText"/>
-              <w:spacing w:line="276" w:lineRule="auto"/>
-            </w:pPr>
-            <w:r>
-              <w:t>Knowledge</w:t>
-            </w:r>
-          </w:p>
-        </w:tc>
-        <w:tc>
-          <w:tcPr>
-            <w:tcW w:w="5490" w:type="dxa"/>
-            <w:shd w:val="clear" w:color="auto" w:fill="FFFFFF" w:themeFill="background1"/>
-          </w:tcPr>
-          <w:p>
-            <w:pPr>
-              <w:pStyle w:val="BodyText"/>
-              <w:spacing w:line="276" w:lineRule="auto"/>
-              <w:jc w:val="both"/>
-            </w:pPr>
-            <w:r>
-              <w:t xml:space="preserve">K1 </w:t>
-            </w:r>
-            <w:r>
-              <w:t xml:space="preserve">To </w:t>
-            </w:r>
-            <w:r>
-              <w:rPr>
-                <w:b/>
-              </w:rPr>
-              <w:t>provide</w:t>
-            </w:r>
-            <w:r>
-              <w:t xml:space="preserve"> a thorough understanding the meaning of differentiation and Integration with real-life applications and the resource requirements.</w:t>
-            </w:r>
-          </w:p>
-        </w:tc>
-      </w:tr>
-      <w:tr>
-        <w:tc>
-          <w:tcPr>
-            <w:tcW w:w="4590" w:type="dxa"/>
-            <w:vMerge/>
-            <w:shd w:val="clear" w:color="auto" w:fill="FFFFFF" w:themeFill="background1"/>
-          </w:tcPr>
-          <w:p>
-            <w:pPr>
-              <w:pStyle w:val="BodyText"/>
-              <w:spacing w:line="276" w:lineRule="auto"/>
-            </w:pPr>
-          </w:p>
-        </w:tc>
-        <w:tc>
-          <w:tcPr>
-            <w:tcW w:w="5490" w:type="dxa"/>
-            <w:shd w:val="clear" w:color="auto" w:fill="FFFFFF" w:themeFill="background1"/>
-          </w:tcPr>
-          <w:p>
-            <w:pPr>
-              <w:pStyle w:val="BodyText"/>
-              <w:spacing w:line="276" w:lineRule="auto"/>
-              <w:jc w:val="both"/>
-            </w:pPr>
-            <w:r>
-              <w:t xml:space="preserve">K2 </w:t>
-            </w:r>
-            <w:r>
-              <w:t xml:space="preserve">To </w:t>
-            </w:r>
-            <w:r>
-              <w:rPr>
-                <w:b/>
-              </w:rPr>
-              <w:t>introduce</w:t>
-            </w:r>
-            <w:r>
-              <w:t xml:space="preserve"> the various methods of calculating derivative of a function.</w:t>
-            </w:r>
-          </w:p>
-        </w:tc>
-      </w:tr>
-      <w:tr>
-        <w:tc>
-          <w:tcPr>
-            <w:tcW w:w="4590" w:type="dxa"/>
-            <w:shd w:val="clear" w:color="auto" w:fill="FFFFFF" w:themeFill="background1"/>
-          </w:tcPr>
-          <w:p>
-            <w:pPr>
-              <w:pStyle w:val="BodyText"/>
-            </w:pPr>
-            <w:r>
-              <w:t>Attitude</w:t>
-            </w:r>
-          </w:p>
-        </w:tc>
-        <w:tc>
-          <w:tcPr>
-            <w:tcW w:w="5490" w:type="dxa"/>
-            <w:shd w:val="clear" w:color="auto" w:fill="FFFFFF" w:themeFill="background1"/>
-          </w:tcPr>
-          <w:p>
-            <w:pPr>
-              <w:pStyle w:val="BodyText"/>
-              <w:spacing w:line="276" w:lineRule="auto"/>
-              <w:jc w:val="both"/>
-            </w:pPr>
-            <w:r>
-              <w:t xml:space="preserve">A1 </w:t>
-            </w:r>
-            <w:r>
-              <w:t xml:space="preserve">To </w:t>
-            </w:r>
-            <w:r>
-              <w:rPr>
-                <w:b/>
-              </w:rPr>
-              <w:t>enable</w:t>
-            </w:r>
-            <w:r>
-              <w:t xml:space="preserve"> students to apply the techniques of indefinite and definite integration to calculate areas, volumes, and lengths.</w:t>
-            </w:r>
-          </w:p>
-        </w:tc>
-      </w:tr>
-      <w:tr>
-        <w:tc>
-          <w:tcPr>
-            <w:tcW w:w="4590" w:type="dxa"/>
-            <w:vMerge w:val="restart"/>
-            <w:shd w:val="clear" w:color="auto" w:fill="FFFFFF" w:themeFill="background1"/>
-          </w:tcPr>
-          <w:p>
-            <w:pPr>
-              <w:pStyle w:val="BodyText"/>
-              <w:spacing w:line="276" w:lineRule="auto"/>
-            </w:pPr>
-            <w:r>
-              <w:t>Skills</w:t>
-            </w:r>
-          </w:p>
-        </w:tc>
-        <w:tc>
-          <w:tcPr>
-            <w:tcW w:w="5490" w:type="dxa"/>
-            <w:shd w:val="clear" w:color="auto" w:fill="FFFFFF" w:themeFill="background1"/>
-          </w:tcPr>
-          <w:p>
-            <w:pPr>
-              <w:pStyle w:val="BodyText"/>
-              <w:spacing w:line="276" w:lineRule="auto"/>
-              <w:jc w:val="both"/>
-              <w:rPr>
-                <w:sz w:val="22"/>
-                <w:szCs w:val="22"/>
-              </w:rPr>
-            </w:pPr>
-            <w:r>
-              <w:rPr>
-                <w:sz w:val="22"/>
-                <w:szCs w:val="22"/>
-              </w:rPr>
-              <w:t xml:space="preserve">S1 </w:t>
-            </w:r>
-            <w:r>
-              <w:rPr>
-                <w:sz w:val="22"/>
-                <w:szCs w:val="22"/>
-              </w:rPr>
-              <w:t xml:space="preserve">To </w:t>
-            </w:r>
-            <w:r>
-              <w:rPr>
-                <w:b/>
-                <w:sz w:val="22"/>
-                <w:szCs w:val="22"/>
-              </w:rPr>
-              <w:t>emphasize</w:t>
-            </w:r>
-            <w:r>
-              <w:rPr>
-                <w:sz w:val="22"/>
-                <w:szCs w:val="22"/>
-              </w:rPr>
-              <w:t xml:space="preserve"> on efficient for solving practical problems through various formulae to be used in the implementations of technical problems.</w:t>
-            </w:r>
-          </w:p>
-        </w:tc>
-      </w:tr>
-      <w:tr>
-        <w:tc>
-          <w:tcPr>
-            <w:tcW w:w="4590" w:type="dxa"/>
-            <w:vMerge/>
-            <w:shd w:val="clear" w:color="auto" w:fill="FFFFFF" w:themeFill="background1"/>
-          </w:tcPr>
-          <w:p>
-            <w:pPr>
-              <w:pStyle w:val="BodyText"/>
-              <w:spacing w:line="276" w:lineRule="auto"/>
-            </w:pPr>
-          </w:p>
-        </w:tc>
-        <w:tc>
-          <w:tcPr>
-            <w:tcW w:w="5490" w:type="dxa"/>
-            <w:shd w:val="clear" w:color="auto" w:fill="FFFFFF" w:themeFill="background1"/>
-          </w:tcPr>
-          <w:p>
-            <w:pPr>
-              <w:pStyle w:val="BodyText"/>
-              <w:spacing w:line="276" w:lineRule="auto"/>
-              <w:rPr>
-                <w:sz w:val="22"/>
-                <w:szCs w:val="22"/>
-              </w:rPr>
-            </w:pPr>
-            <w:r>
-              <w:rPr>
-                <w:sz w:val="22"/>
-                <w:szCs w:val="22"/>
-              </w:rPr>
-              <w:t xml:space="preserve">S2 </w:t>
-            </w:r>
-            <w:r>
-              <w:rPr>
-                <w:sz w:val="22"/>
-                <w:szCs w:val="22"/>
-              </w:rPr>
-              <w:t xml:space="preserve">To </w:t>
-            </w:r>
-            <w:r>
-              <w:rPr>
-                <w:b/>
-                <w:sz w:val="22"/>
-                <w:szCs w:val="22"/>
-              </w:rPr>
-              <w:t>expose</w:t>
-            </w:r>
-            <w:r>
-              <w:rPr>
-                <w:sz w:val="22"/>
-                <w:szCs w:val="22"/>
-              </w:rPr>
-              <w:t xml:space="preserve"> the students to a variety of techniques that have practical applications, while conducting detailed analysis of the requirements.</w:t>
-            </w:r>
-          </w:p>
-        </w:tc>
-      </w:tr>
-    </w:tbl>
     <w:p>
       <w:pPr>
         <w:rPr>
@@ -1465,7 +1430,7 @@
     <w:p>
       <w:pPr>
         <w:rPr>
-          <w:rFonts w:ascii="Times New Roman" w:eastAsia="Times New Roman" w:hAnsi="Times New Roman" w:cs="Times New Roman"/>
+          <w:rFonts w:ascii="Times New Roman" w:hAnsi="Times New Roman" w:cs="Times New Roman"/>
           <w:b/>
           <w:sz w:val="24"/>
           <w:szCs w:val="24"/>
@@ -1478,6 +1443,26 @@
           <w:sz w:val="24"/>
           <w:szCs w:val="24"/>
         </w:rPr>
+        <w:br w:type="page"/>
+      </w:r>
+    </w:p>
+    <w:p>
+      <w:pPr>
+        <w:rPr>
+          <w:rFonts w:ascii="Times New Roman" w:eastAsia="Times New Roman" w:hAnsi="Times New Roman" w:cs="Times New Roman"/>
+          <w:b/>
+          <w:sz w:val="24"/>
+          <w:szCs w:val="24"/>
+        </w:rPr>
+      </w:pPr>
+      <w:r>
+        <w:rPr>
+          <w:rFonts w:ascii="Times New Roman" w:hAnsi="Times New Roman" w:cs="Times New Roman"/>
+          <w:b/>
+          <w:sz w:val="24"/>
+          <w:szCs w:val="24"/>
+        </w:rPr>
+        <w:lastRenderedPageBreak/>
         <w:t>II. Statistical Information</w:t>
       </w:r>
     </w:p>
@@ -1589,7 +1574,7 @@
               <w:spacing w:line="276" w:lineRule="auto"/>
             </w:pPr>
             <w:r>
-              <w:t>3</w:t>
+              <w:t>2</w:t>
             </w:r>
           </w:p>
         </w:tc>
@@ -1633,7 +1618,7 @@
               <w:spacing w:line="276" w:lineRule="auto"/>
             </w:pPr>
             <w:r>
-              <w:t>3</w:t>
+              <w:t>2</w:t>
             </w:r>
           </w:p>
         </w:tc>
@@ -1800,7 +1785,7 @@
               <w:spacing w:line="276" w:lineRule="auto"/>
             </w:pPr>
             <w:r>
-              <w:t>16</w:t>
+              <w:t>47</w:t>
             </w:r>
           </w:p>
         </w:tc>
@@ -1888,7 +1873,7 @@
               <w:spacing w:line="276" w:lineRule="auto"/>
             </w:pPr>
             <w:r>
-              <w:t>9</w:t>
+              <w:t>33</w:t>
             </w:r>
           </w:p>
         </w:tc>
@@ -1932,7 +1917,7 @@
               <w:spacing w:line="276" w:lineRule="auto"/>
             </w:pPr>
             <w:r>
-              <w:t>8</w:t>
+              <w:t>29</w:t>
             </w:r>
           </w:p>
         </w:tc>
@@ -2182,7 +2167,7 @@
               <w:rPr>
                 <w:b/>
               </w:rPr>
-              <w:t>2</w:t>
+              <w:t>5</w:t>
             </w:r>
           </w:p>
         </w:tc>
@@ -2220,7 +2205,7 @@
               <w:rPr>
                 <w:b/>
               </w:rPr>
-              <w:t>5</w:t>
+              <w:t>7</w:t>
             </w:r>
           </w:p>
         </w:tc>
@@ -2242,6 +2227,798 @@
       </w:pPr>
       <w:r>
         <w:t>Achievement of students:</w:t>
+      </w:r>
+    </w:p>
+    <w:tbl>
+      <w:tblPr>
+        <w:tblStyle w:val="TableGrid"/>
+        <w:tblW w:w="0" w:type="auto"/>
+        <w:tblInd w:w="18" w:type="dxa"/>
+        <w:tblBorders>
+          <w:top w:val="single" w:sz="4" w:space="0" w:color="auto"/>
+          <w:left w:val="single" w:sz="4" w:space="0" w:color="auto"/>
+          <w:bottom w:val="single" w:sz="4" w:space="0" w:color="auto"/>
+          <w:right w:val="single" w:sz="4" w:space="0" w:color="auto"/>
+          <w:insideH w:val="single" w:sz="4" w:space="0" w:color="auto"/>
+          <w:insideV w:val="single" w:sz="4" w:space="0" w:color="auto"/>
+        </w:tblBorders>
+        <w:shd w:val="clear" w:color="auto" w:fill="FFFFFF" w:themeFill="background1"/>
+        <w:tblLook w:val="04A0" w:firstRow="1" w:lastRow="0" w:firstColumn="1" w:lastColumn="0" w:noHBand="0" w:noVBand="1"/>
+      </w:tblPr>
+      <w:tblGrid>
+        <w:gridCol w:w="3240"/>
+        <w:gridCol w:w="2700"/>
+        <w:gridCol w:w="4140"/>
+      </w:tblGrid>
+      <w:tr>
+        <w:tc>
+          <w:tcPr>
+            <w:tcW w:w="3240" w:type="dxa"/>
+            <w:shd w:val="clear" w:color="auto" w:fill="D9D9D9" w:themeFill="background1" w:themeFillShade="D9"/>
+          </w:tcPr>
+          <w:p>
+            <w:pPr>
+              <w:pStyle w:val="BodyText"/>
+              <w:spacing w:line="276" w:lineRule="auto"/>
+              <w:jc w:val="center"/>
+            </w:pPr>
+            <w:r>
+              <w:t>Letter Grade</w:t>
+            </w:r>
+          </w:p>
+        </w:tc>
+        <w:tc>
+          <w:tcPr>
+            <w:tcW w:w="2700" w:type="dxa"/>
+            <w:shd w:val="clear" w:color="auto" w:fill="D9D9D9" w:themeFill="background1" w:themeFillShade="D9"/>
+          </w:tcPr>
+          <w:p>
+            <w:pPr>
+              <w:pStyle w:val="BodyText"/>
+              <w:spacing w:line="276" w:lineRule="auto"/>
+              <w:jc w:val="center"/>
+            </w:pPr>
+            <w:r>
+              <w:t>No.</w:t>
+            </w:r>
+          </w:p>
+        </w:tc>
+        <w:tc>
+          <w:tcPr>
+            <w:tcW w:w="4140" w:type="dxa"/>
+            <w:shd w:val="clear" w:color="auto" w:fill="D9D9D9" w:themeFill="background1" w:themeFillShade="D9"/>
+          </w:tcPr>
+          <w:p>
+            <w:pPr>
+              <w:pStyle w:val="BodyText"/>
+              <w:spacing w:line="276" w:lineRule="auto"/>
+              <w:jc w:val="center"/>
+            </w:pPr>
+            <w:r>
+              <w:t>%</w:t>
+            </w:r>
+          </w:p>
+        </w:tc>
+      </w:tr>
+      <w:tr>
+        <w:tc>
+          <w:tcPr>
+            <w:tcW w:w="3240" w:type="dxa"/>
+            <w:shd w:val="clear" w:color="auto" w:fill="FFFFFF" w:themeFill="background1"/>
+          </w:tcPr>
+          <w:p>
+            <w:pPr>
+              <w:pStyle w:val="BodyText"/>
+              <w:spacing w:line="276" w:lineRule="auto"/>
+              <w:jc w:val="center"/>
+            </w:pPr>
+            <w:r>
+              <w:t>A+</w:t>
+            </w:r>
+          </w:p>
+        </w:tc>
+        <w:tc>
+          <w:tcPr>
+            <w:tcW w:w="2700" w:type="dxa"/>
+            <w:shd w:val="clear" w:color="auto" w:fill="auto"/>
+            <w:vAlign w:val="center"/>
+          </w:tcPr>
+          <w:p>
+            <w:pPr>
+              <w:pStyle w:val="BodyText"/>
+              <w:spacing w:line="276" w:lineRule="auto"/>
+              <w:jc w:val="center"/>
+            </w:pPr>
+            <w:r>
+              <w:t>0</w:t>
+            </w:r>
+          </w:p>
+        </w:tc>
+        <w:tc>
+          <w:tcPr>
+            <w:tcW w:w="4140" w:type="dxa"/>
+            <w:shd w:val="clear" w:color="auto" w:fill="auto"/>
+            <w:vAlign w:val="bottom"/>
+          </w:tcPr>
+          <w:p>
+            <w:pPr>
+              <w:jc w:val="center"/>
+              <w:rPr>
+                <w:rFonts w:ascii="Calibri" w:hAnsi="Calibri" w:cs="Calibri"/>
+                <w:color w:val="000000"/>
+              </w:rPr>
+            </w:pPr>
+            <w:r>
+              <w:t>0.00%</w:t>
+            </w:r>
+          </w:p>
+        </w:tc>
+      </w:tr>
+      <w:tr>
+        <w:tc>
+          <w:tcPr>
+            <w:tcW w:w="3240" w:type="dxa"/>
+            <w:shd w:val="clear" w:color="auto" w:fill="FFFFFF" w:themeFill="background1"/>
+          </w:tcPr>
+          <w:p>
+            <w:pPr>
+              <w:pStyle w:val="BodyText"/>
+              <w:spacing w:line="276" w:lineRule="auto"/>
+              <w:jc w:val="center"/>
+            </w:pPr>
+            <w:r>
+              <w:t>A</w:t>
+            </w:r>
+          </w:p>
+        </w:tc>
+        <w:tc>
+          <w:tcPr>
+            <w:tcW w:w="2700" w:type="dxa"/>
+            <w:shd w:val="clear" w:color="auto" w:fill="auto"/>
+            <w:vAlign w:val="center"/>
+          </w:tcPr>
+          <w:p>
+            <w:pPr>
+              <w:pStyle w:val="BodyText"/>
+              <w:spacing w:line="276" w:lineRule="auto"/>
+              <w:jc w:val="center"/>
+            </w:pPr>
+            <w:r>
+              <w:t>1</w:t>
+            </w:r>
+          </w:p>
+        </w:tc>
+        <w:tc>
+          <w:tcPr>
+            <w:tcW w:w="4140" w:type="dxa"/>
+            <w:shd w:val="clear" w:color="auto" w:fill="auto"/>
+            <w:vAlign w:val="bottom"/>
+          </w:tcPr>
+          <w:p>
+            <w:pPr>
+              <w:pStyle w:val="BodyText"/>
+              <w:spacing w:line="276" w:lineRule="auto"/>
+              <w:jc w:val="center"/>
+            </w:pPr>
+            <w:r>
+              <w:t>2.13%</w:t>
+            </w:r>
+          </w:p>
+        </w:tc>
+      </w:tr>
+      <w:tr>
+        <w:tc>
+          <w:tcPr>
+            <w:tcW w:w="3240" w:type="dxa"/>
+            <w:shd w:val="clear" w:color="auto" w:fill="FFFFFF" w:themeFill="background1"/>
+          </w:tcPr>
+          <w:p>
+            <w:pPr>
+              <w:pStyle w:val="BodyText"/>
+              <w:spacing w:line="276" w:lineRule="auto"/>
+              <w:jc w:val="center"/>
+            </w:pPr>
+            <w:r>
+              <w:t>A-</w:t>
+            </w:r>
+          </w:p>
+        </w:tc>
+        <w:tc>
+          <w:tcPr>
+            <w:tcW w:w="2700" w:type="dxa"/>
+            <w:shd w:val="clear" w:color="auto" w:fill="auto"/>
+            <w:vAlign w:val="center"/>
+          </w:tcPr>
+          <w:p>
+            <w:pPr>
+              <w:pStyle w:val="BodyText"/>
+              <w:spacing w:line="276" w:lineRule="auto"/>
+              <w:jc w:val="center"/>
+            </w:pPr>
+            <w:r>
+              <w:t>0</w:t>
+            </w:r>
+          </w:p>
+        </w:tc>
+        <w:tc>
+          <w:tcPr>
+            <w:tcW w:w="4140" w:type="dxa"/>
+            <w:shd w:val="clear" w:color="auto" w:fill="auto"/>
+            <w:vAlign w:val="bottom"/>
+          </w:tcPr>
+          <w:p>
+            <w:pPr>
+              <w:pStyle w:val="BodyText"/>
+              <w:spacing w:line="276" w:lineRule="auto"/>
+              <w:jc w:val="center"/>
+            </w:pPr>
+            <w:r>
+              <w:t>0.00%</w:t>
+            </w:r>
+          </w:p>
+        </w:tc>
+      </w:tr>
+      <w:tr>
+        <w:tc>
+          <w:tcPr>
+            <w:tcW w:w="3240" w:type="dxa"/>
+            <w:shd w:val="clear" w:color="auto" w:fill="FFFFFF" w:themeFill="background1"/>
+          </w:tcPr>
+          <w:p>
+            <w:pPr>
+              <w:pStyle w:val="BodyText"/>
+              <w:spacing w:line="276" w:lineRule="auto"/>
+              <w:jc w:val="center"/>
+            </w:pPr>
+            <w:r>
+              <w:t>B</w:t>
+            </w:r>
+          </w:p>
+        </w:tc>
+        <w:tc>
+          <w:tcPr>
+            <w:tcW w:w="2700" w:type="dxa"/>
+            <w:shd w:val="clear" w:color="auto" w:fill="auto"/>
+            <w:vAlign w:val="center"/>
+          </w:tcPr>
+          <w:p>
+            <w:pPr>
+              <w:pStyle w:val="BodyText"/>
+              <w:spacing w:line="276" w:lineRule="auto"/>
+              <w:jc w:val="center"/>
+            </w:pPr>
+            <w:r>
+              <w:t>3</w:t>
+            </w:r>
+          </w:p>
+        </w:tc>
+        <w:tc>
+          <w:tcPr>
+            <w:tcW w:w="4140" w:type="dxa"/>
+            <w:shd w:val="clear" w:color="auto" w:fill="auto"/>
+            <w:vAlign w:val="bottom"/>
+          </w:tcPr>
+          <w:p>
+            <w:pPr>
+              <w:pStyle w:val="BodyText"/>
+              <w:spacing w:line="276" w:lineRule="auto"/>
+              <w:jc w:val="center"/>
+            </w:pPr>
+            <w:r>
+              <w:t>6.38%</w:t>
+            </w:r>
+          </w:p>
+        </w:tc>
+      </w:tr>
+      <w:tr>
+        <w:tc>
+          <w:tcPr>
+            <w:tcW w:w="3240" w:type="dxa"/>
+            <w:shd w:val="clear" w:color="auto" w:fill="FFFFFF" w:themeFill="background1"/>
+          </w:tcPr>
+          <w:p>
+            <w:pPr>
+              <w:pStyle w:val="BodyText"/>
+              <w:spacing w:line="276" w:lineRule="auto"/>
+              <w:jc w:val="center"/>
+            </w:pPr>
+            <w:r>
+              <w:t>B+</w:t>
+            </w:r>
+          </w:p>
+        </w:tc>
+        <w:tc>
+          <w:tcPr>
+            <w:tcW w:w="2700" w:type="dxa"/>
+            <w:shd w:val="clear" w:color="auto" w:fill="auto"/>
+            <w:vAlign w:val="center"/>
+          </w:tcPr>
+          <w:p>
+            <w:pPr>
+              <w:pStyle w:val="BodyText"/>
+              <w:spacing w:line="276" w:lineRule="auto"/>
+              <w:jc w:val="center"/>
+            </w:pPr>
+            <w:r>
+              <w:t>0</w:t>
+            </w:r>
+          </w:p>
+        </w:tc>
+        <w:tc>
+          <w:tcPr>
+            <w:tcW w:w="4140" w:type="dxa"/>
+            <w:shd w:val="clear" w:color="auto" w:fill="auto"/>
+            <w:vAlign w:val="bottom"/>
+          </w:tcPr>
+          <w:p>
+            <w:pPr>
+              <w:pStyle w:val="BodyText"/>
+              <w:spacing w:line="276" w:lineRule="auto"/>
+              <w:jc w:val="center"/>
+            </w:pPr>
+            <w:r>
+              <w:t>0.00%</w:t>
+            </w:r>
+          </w:p>
+        </w:tc>
+      </w:tr>
+      <w:tr>
+        <w:tc>
+          <w:tcPr>
+            <w:tcW w:w="3240" w:type="dxa"/>
+            <w:shd w:val="clear" w:color="auto" w:fill="FFFFFF" w:themeFill="background1"/>
+          </w:tcPr>
+          <w:p>
+            <w:pPr>
+              <w:pStyle w:val="BodyText"/>
+              <w:spacing w:line="276" w:lineRule="auto"/>
+              <w:jc w:val="center"/>
+            </w:pPr>
+            <w:r>
+              <w:t>B-</w:t>
+            </w:r>
+          </w:p>
+        </w:tc>
+        <w:tc>
+          <w:tcPr>
+            <w:tcW w:w="2700" w:type="dxa"/>
+            <w:shd w:val="clear" w:color="auto" w:fill="auto"/>
+            <w:vAlign w:val="center"/>
+          </w:tcPr>
+          <w:p>
+            <w:pPr>
+              <w:pStyle w:val="BodyText"/>
+              <w:spacing w:line="276" w:lineRule="auto"/>
+              <w:jc w:val="center"/>
+            </w:pPr>
+            <w:r>
+              <w:t>11</w:t>
+            </w:r>
+          </w:p>
+        </w:tc>
+        <w:tc>
+          <w:tcPr>
+            <w:tcW w:w="4140" w:type="dxa"/>
+            <w:shd w:val="clear" w:color="auto" w:fill="auto"/>
+            <w:vAlign w:val="bottom"/>
+          </w:tcPr>
+          <w:p>
+            <w:pPr>
+              <w:pStyle w:val="BodyText"/>
+              <w:spacing w:line="276" w:lineRule="auto"/>
+              <w:jc w:val="center"/>
+            </w:pPr>
+            <w:r>
+              <w:t>23.40%</w:t>
+            </w:r>
+          </w:p>
+        </w:tc>
+      </w:tr>
+      <w:tr>
+        <w:tc>
+          <w:tcPr>
+            <w:tcW w:w="3240" w:type="dxa"/>
+            <w:shd w:val="clear" w:color="auto" w:fill="FFFFFF" w:themeFill="background1"/>
+          </w:tcPr>
+          <w:p>
+            <w:pPr>
+              <w:pStyle w:val="BodyText"/>
+              <w:spacing w:line="276" w:lineRule="auto"/>
+              <w:jc w:val="center"/>
+            </w:pPr>
+            <w:r>
+              <w:t>C+</w:t>
+            </w:r>
+          </w:p>
+        </w:tc>
+        <w:tc>
+          <w:tcPr>
+            <w:tcW w:w="2700" w:type="dxa"/>
+            <w:shd w:val="clear" w:color="auto" w:fill="auto"/>
+            <w:vAlign w:val="center"/>
+          </w:tcPr>
+          <w:p>
+            <w:pPr>
+              <w:pStyle w:val="BodyText"/>
+              <w:spacing w:line="276" w:lineRule="auto"/>
+              <w:jc w:val="center"/>
+            </w:pPr>
+            <w:r>
+              <w:t>4</w:t>
+            </w:r>
+          </w:p>
+        </w:tc>
+        <w:tc>
+          <w:tcPr>
+            <w:tcW w:w="4140" w:type="dxa"/>
+            <w:shd w:val="clear" w:color="auto" w:fill="auto"/>
+            <w:vAlign w:val="bottom"/>
+          </w:tcPr>
+          <w:p>
+            <w:pPr>
+              <w:pStyle w:val="BodyText"/>
+              <w:spacing w:line="276" w:lineRule="auto"/>
+              <w:jc w:val="center"/>
+            </w:pPr>
+            <w:r>
+              <w:t>8.51%</w:t>
+            </w:r>
+          </w:p>
+        </w:tc>
+      </w:tr>
+      <w:tr>
+        <w:tc>
+          <w:tcPr>
+            <w:tcW w:w="3240" w:type="dxa"/>
+            <w:shd w:val="clear" w:color="auto" w:fill="FFFFFF" w:themeFill="background1"/>
+          </w:tcPr>
+          <w:p>
+            <w:pPr>
+              <w:pStyle w:val="BodyText"/>
+              <w:spacing w:line="276" w:lineRule="auto"/>
+              <w:jc w:val="center"/>
+            </w:pPr>
+            <w:r>
+              <w:t>C</w:t>
+            </w:r>
+          </w:p>
+        </w:tc>
+        <w:tc>
+          <w:tcPr>
+            <w:tcW w:w="2700" w:type="dxa"/>
+            <w:shd w:val="clear" w:color="auto" w:fill="auto"/>
+            <w:vAlign w:val="center"/>
+          </w:tcPr>
+          <w:p>
+            <w:pPr>
+              <w:pStyle w:val="BodyText"/>
+              <w:spacing w:line="276" w:lineRule="auto"/>
+              <w:jc w:val="center"/>
+            </w:pPr>
+            <w:r>
+              <w:t>6</w:t>
+            </w:r>
+          </w:p>
+        </w:tc>
+        <w:tc>
+          <w:tcPr>
+            <w:tcW w:w="4140" w:type="dxa"/>
+            <w:shd w:val="clear" w:color="auto" w:fill="auto"/>
+            <w:vAlign w:val="bottom"/>
+          </w:tcPr>
+          <w:p>
+            <w:pPr>
+              <w:pStyle w:val="BodyText"/>
+              <w:spacing w:line="276" w:lineRule="auto"/>
+              <w:jc w:val="center"/>
+              <w:rPr>
+                <w:rFonts w:asciiTheme="minorHAnsi" w:hAnsiTheme="minorHAnsi" w:cstheme="minorHAnsi"/>
+              </w:rPr>
+            </w:pPr>
+            <w:r>
+              <w:t>12.77%</w:t>
+            </w:r>
+          </w:p>
+        </w:tc>
+      </w:tr>
+      <w:tr>
+        <w:tc>
+          <w:tcPr>
+            <w:tcW w:w="3240" w:type="dxa"/>
+            <w:shd w:val="clear" w:color="auto" w:fill="FFFFFF" w:themeFill="background1"/>
+          </w:tcPr>
+          <w:p>
+            <w:pPr>
+              <w:pStyle w:val="BodyText"/>
+              <w:spacing w:line="276" w:lineRule="auto"/>
+              <w:jc w:val="center"/>
+            </w:pPr>
+            <w:r>
+              <w:t>D</w:t>
+            </w:r>
+          </w:p>
+        </w:tc>
+        <w:tc>
+          <w:tcPr>
+            <w:tcW w:w="2700" w:type="dxa"/>
+            <w:shd w:val="clear" w:color="auto" w:fill="auto"/>
+            <w:vAlign w:val="center"/>
+          </w:tcPr>
+          <w:p>
+            <w:pPr>
+              <w:pStyle w:val="BodyText"/>
+              <w:spacing w:line="276" w:lineRule="auto"/>
+              <w:jc w:val="center"/>
+            </w:pPr>
+            <w:r>
+              <w:t>4</w:t>
+            </w:r>
+          </w:p>
+        </w:tc>
+        <w:tc>
+          <w:tcPr>
+            <w:tcW w:w="4140" w:type="dxa"/>
+            <w:shd w:val="clear" w:color="auto" w:fill="auto"/>
+            <w:vAlign w:val="bottom"/>
+          </w:tcPr>
+          <w:p>
+            <w:pPr>
+              <w:pStyle w:val="BodyText"/>
+              <w:spacing w:line="276" w:lineRule="auto"/>
+              <w:jc w:val="center"/>
+            </w:pPr>
+            <w:r>
+              <w:t>8.51%</w:t>
+            </w:r>
+          </w:p>
+        </w:tc>
+      </w:tr>
+      <w:tr>
+        <w:tc>
+          <w:tcPr>
+            <w:tcW w:w="3240" w:type="dxa"/>
+            <w:shd w:val="clear" w:color="auto" w:fill="FFFFFF" w:themeFill="background1"/>
+          </w:tcPr>
+          <w:p>
+            <w:pPr>
+              <w:pStyle w:val="BodyText"/>
+              <w:spacing w:line="276" w:lineRule="auto"/>
+              <w:jc w:val="center"/>
+            </w:pPr>
+            <w:r>
+              <w:t>F</w:t>
+            </w:r>
+          </w:p>
+        </w:tc>
+        <w:tc>
+          <w:tcPr>
+            <w:tcW w:w="2700" w:type="dxa"/>
+            <w:shd w:val="clear" w:color="auto" w:fill="auto"/>
+            <w:vAlign w:val="center"/>
+          </w:tcPr>
+          <w:p>
+            <w:pPr>
+              <w:pStyle w:val="BodyText"/>
+              <w:spacing w:line="276" w:lineRule="auto"/>
+              <w:jc w:val="center"/>
+            </w:pPr>
+            <w:r>
+              <w:t>18</w:t>
+            </w:r>
+          </w:p>
+        </w:tc>
+        <w:tc>
+          <w:tcPr>
+            <w:tcW w:w="4140" w:type="dxa"/>
+            <w:shd w:val="clear" w:color="auto" w:fill="auto"/>
+            <w:vAlign w:val="bottom"/>
+          </w:tcPr>
+          <w:p>
+            <w:pPr>
+              <w:jc w:val="center"/>
+              <w:rPr>
+                <w:rFonts w:ascii="Calibri" w:hAnsi="Calibri" w:cs="Calibri"/>
+                <w:color w:val="000000"/>
+              </w:rPr>
+            </w:pPr>
+            <w:r>
+              <w:t>38.30%</w:t>
+            </w:r>
+          </w:p>
+        </w:tc>
+      </w:tr>
+      <w:tr>
+        <w:tc>
+          <w:tcPr>
+            <w:tcW w:w="3240" w:type="dxa"/>
+            <w:shd w:val="clear" w:color="auto" w:fill="FFFFFF" w:themeFill="background1"/>
+          </w:tcPr>
+          <w:p>
+            <w:pPr>
+              <w:pStyle w:val="BodyText"/>
+              <w:spacing w:line="276" w:lineRule="auto"/>
+              <w:jc w:val="center"/>
+            </w:pPr>
+            <w:r>
+              <w:t>I</w:t>
+            </w:r>
+          </w:p>
+        </w:tc>
+        <w:tc>
+          <w:tcPr>
+            <w:tcW w:w="2700" w:type="dxa"/>
+            <w:shd w:val="clear" w:color="auto" w:fill="auto"/>
+            <w:vAlign w:val="center"/>
+          </w:tcPr>
+          <w:p>
+            <w:pPr>
+              <w:pStyle w:val="BodyText"/>
+              <w:spacing w:line="276" w:lineRule="auto"/>
+              <w:jc w:val="center"/>
+            </w:pPr>
+            <w:r>
+              <w:t>0</w:t>
+            </w:r>
+          </w:p>
+        </w:tc>
+        <w:tc>
+          <w:tcPr>
+            <w:tcW w:w="4140" w:type="dxa"/>
+            <w:shd w:val="clear" w:color="auto" w:fill="auto"/>
+            <w:vAlign w:val="bottom"/>
+          </w:tcPr>
+          <w:p>
+            <w:pPr>
+              <w:pStyle w:val="BodyText"/>
+              <w:spacing w:line="276" w:lineRule="auto"/>
+              <w:jc w:val="center"/>
+            </w:pPr>
+            <w:r>
+              <w:t>0.00%</w:t>
+            </w:r>
+          </w:p>
+        </w:tc>
+      </w:tr>
+      <w:tr>
+        <w:tc>
+          <w:tcPr>
+            <w:tcW w:w="3240" w:type="dxa"/>
+            <w:shd w:val="clear" w:color="auto" w:fill="FFFFFF" w:themeFill="background1"/>
+          </w:tcPr>
+          <w:p>
+            <w:pPr>
+              <w:pStyle w:val="BodyText"/>
+              <w:spacing w:line="276" w:lineRule="auto"/>
+              <w:jc w:val="center"/>
+            </w:pPr>
+            <w:r>
+              <w:t>W</w:t>
+            </w:r>
+          </w:p>
+        </w:tc>
+        <w:tc>
+          <w:tcPr>
+            <w:tcW w:w="2700" w:type="dxa"/>
+            <w:shd w:val="clear" w:color="auto" w:fill="auto"/>
+            <w:vAlign w:val="center"/>
+          </w:tcPr>
+          <w:p>
+            <w:pPr>
+              <w:pStyle w:val="BodyText"/>
+              <w:spacing w:line="276" w:lineRule="auto"/>
+              <w:jc w:val="center"/>
+            </w:pPr>
+            <w:r>
+              <w:t>0</w:t>
+            </w:r>
+          </w:p>
+        </w:tc>
+        <w:tc>
+          <w:tcPr>
+            <w:tcW w:w="4140" w:type="dxa"/>
+            <w:shd w:val="clear" w:color="auto" w:fill="auto"/>
+            <w:vAlign w:val="bottom"/>
+          </w:tcPr>
+          <w:p>
+            <w:pPr>
+              <w:pStyle w:val="BodyText"/>
+              <w:spacing w:line="276" w:lineRule="auto"/>
+              <w:jc w:val="center"/>
+              <w:rPr>
+                <w:rFonts w:asciiTheme="minorHAnsi" w:hAnsiTheme="minorHAnsi" w:cstheme="minorHAnsi"/>
+              </w:rPr>
+            </w:pPr>
+            <w:r>
+              <w:t>0.00%</w:t>
+            </w:r>
+          </w:p>
+        </w:tc>
+      </w:tr>
+      <w:tr>
+        <w:tc>
+          <w:tcPr>
+            <w:tcW w:w="3240" w:type="dxa"/>
+            <w:shd w:val="clear" w:color="auto" w:fill="FFFFFF" w:themeFill="background1"/>
+          </w:tcPr>
+          <w:p>
+            <w:pPr>
+              <w:pStyle w:val="BodyText"/>
+              <w:spacing w:line="276" w:lineRule="auto"/>
+              <w:jc w:val="center"/>
+            </w:pPr>
+            <w:r>
+              <w:t>Total</w:t>
+            </w:r>
+          </w:p>
+        </w:tc>
+        <w:tc>
+          <w:tcPr>
+            <w:tcW w:w="2700" w:type="dxa"/>
+            <w:shd w:val="clear" w:color="auto" w:fill="auto"/>
+            <w:vAlign w:val="center"/>
+          </w:tcPr>
+          <w:p>
+            <w:pPr>
+              <w:pStyle w:val="BodyText"/>
+              <w:spacing w:line="276" w:lineRule="auto"/>
+              <w:jc w:val="center"/>
+            </w:pPr>
+            <w:r>
+              <w:t>47</w:t>
+            </w:r>
+          </w:p>
+        </w:tc>
+        <w:tc>
+          <w:tcPr>
+            <w:tcW w:w="4140" w:type="dxa"/>
+            <w:shd w:val="clear" w:color="auto" w:fill="auto"/>
+            <w:vAlign w:val="bottom"/>
+          </w:tcPr>
+          <w:p>
+            <w:pPr>
+              <w:pStyle w:val="BodyText"/>
+              <w:spacing w:line="276" w:lineRule="auto"/>
+              <w:jc w:val="center"/>
+              <w:rPr>
+                <w:rFonts w:asciiTheme="minorHAnsi" w:hAnsiTheme="minorHAnsi" w:cstheme="minorHAnsi"/>
+              </w:rPr>
+            </w:pPr>
+            <w:r>
+              <w:t>100.00%</w:t>
+            </w:r>
+          </w:p>
+        </w:tc>
+      </w:tr>
+    </w:tbl>
+    <w:p>
+      <w:pPr>
+        <w:pStyle w:val="BodyText"/>
+        <w:spacing w:line="276" w:lineRule="auto"/>
+      </w:pPr>
+    </w:p>
+    <w:p>
+      <w:pPr>
+        <w:pStyle w:val="BodyText"/>
+        <w:spacing w:line="276" w:lineRule="auto"/>
+        <w:rPr>
+          <w:b/>
+        </w:rPr>
+      </w:pPr>
+      <w:r>
+        <w:t>III. Professional Information</w:t>
+      </w:r>
+    </w:p>
+    <w:p>
+      <w:pPr>
+        <w:pStyle w:val="BodyText"/>
+        <w:numPr>
+          <w:ilvl w:val="0"/>
+          <w:numId w:val="21"/>
+        </w:numPr>
+        <w:spacing w:line="276" w:lineRule="auto"/>
+      </w:pPr>
+      <w:r>
+        <w:t>Course topic/content ILO covered</w:t>
       </w:r>
     </w:p>
     <w:tbl>
@@ -2261,14 +3038,14 @@
         <w:tblLook w:val="04A0" w:firstRow="1" w:lastRow="0" w:firstColumn="1" w:lastColumn="0" w:noHBand="0" w:noVBand="1"/>
       </w:tblPr>
       <w:tblGrid>
-        <w:gridCol w:w="3240"/>
-        <w:gridCol w:w="2700"/>
-        <w:gridCol w:w="4140"/>
+        <w:gridCol w:w="3817"/>
+        <w:gridCol w:w="2547"/>
+        <w:gridCol w:w="3503"/>
       </w:tblGrid>
       <w:tr>
         <w:tc>
           <w:tcPr>
-            <w:tcW w:w="3240" w:type="dxa"/>
+            <w:tcW w:w="3817" w:type="dxa"/>
             <w:shd w:val="clear" w:color="auto" w:fill="D9D9D9" w:themeFill="background1" w:themeFillShade="D9"/>
           </w:tcPr>
           <w:p>
@@ -2276,15 +3053,22 @@
               <w:pStyle w:val="BodyText"/>
               <w:spacing w:line="276" w:lineRule="auto"/>
               <w:jc w:val="center"/>
-            </w:pPr>
-            <w:r>
-              <w:t>Letter Grade</w:t>
-            </w:r>
-          </w:p>
-        </w:tc>
-        <w:tc>
-          <w:tcPr>
-            <w:tcW w:w="2700" w:type="dxa"/>
+              <w:rPr>
+                <w:rFonts w:ascii="Times" w:hAnsi="Times" w:cs="Arial"/>
+                <w:b/>
+              </w:rPr>
+            </w:pPr>
+            <w:r>
+              <w:rPr>
+                <w:rFonts w:ascii="Times" w:hAnsi="Times" w:cs="Arial"/>
+              </w:rPr>
+              <w:t>Topics Taught</w:t>
+            </w:r>
+          </w:p>
+        </w:tc>
+        <w:tc>
+          <w:tcPr>
+            <w:tcW w:w="2547" w:type="dxa"/>
             <w:shd w:val="clear" w:color="auto" w:fill="D9D9D9" w:themeFill="background1" w:themeFillShade="D9"/>
           </w:tcPr>
           <w:p>
@@ -2292,15 +3076,22 @@
               <w:pStyle w:val="BodyText"/>
               <w:spacing w:line="276" w:lineRule="auto"/>
               <w:jc w:val="center"/>
-            </w:pPr>
-            <w:r>
-              <w:t>No.</w:t>
-            </w:r>
-          </w:p>
-        </w:tc>
-        <w:tc>
-          <w:tcPr>
-            <w:tcW w:w="4140" w:type="dxa"/>
+              <w:rPr>
+                <w:rFonts w:ascii="Times" w:hAnsi="Times" w:cs="Arial"/>
+                <w:b/>
+              </w:rPr>
+            </w:pPr>
+            <w:r>
+              <w:rPr>
+                <w:rFonts w:ascii="Times" w:hAnsi="Times" w:cs="Arial"/>
+              </w:rPr>
+              <w:t>ILO Covered</w:t>
+            </w:r>
+          </w:p>
+        </w:tc>
+        <w:tc>
+          <w:tcPr>
+            <w:tcW w:w="3503" w:type="dxa"/>
             <w:shd w:val="clear" w:color="auto" w:fill="D9D9D9" w:themeFill="background1" w:themeFillShade="D9"/>
           </w:tcPr>
           <w:p>
@@ -2308,9 +3099,16 @@
               <w:pStyle w:val="BodyText"/>
               <w:spacing w:line="276" w:lineRule="auto"/>
               <w:jc w:val="center"/>
-            </w:pPr>
-            <w:r>
-              <w:t>%</w:t>
+              <w:rPr>
+                <w:rFonts w:ascii="Times" w:hAnsi="Times" w:cs="Arial"/>
+                <w:b/>
+              </w:rPr>
+            </w:pPr>
+            <w:r>
+              <w:rPr>
+                <w:rFonts w:ascii="Times" w:hAnsi="Times" w:cs="Arial"/>
+              </w:rPr>
+              <w:t>No. of Sessions</w:t>
             </w:r>
           </w:p>
         </w:tc>
@@ -2318,51 +3116,79 @@
       <w:tr>
         <w:tc>
           <w:tcPr>
-            <w:tcW w:w="3240" w:type="dxa"/>
-            <w:shd w:val="clear" w:color="auto" w:fill="FFFFFF" w:themeFill="background1"/>
-          </w:tcPr>
-          <w:p>
-            <w:pPr>
-              <w:pStyle w:val="BodyText"/>
+            <w:tcW w:w="3817" w:type="dxa"/>
+            <w:shd w:val="clear" w:color="auto" w:fill="FFFFFF"/>
+          </w:tcPr>
+          <w:p>
+            <w:pPr>
+              <w:pStyle w:val="BodyText"/>
+              <w:spacing w:line="276" w:lineRule="auto"/>
+              <w:rPr>
+                <w:rFonts w:ascii="Times" w:hAnsi="Times" w:cs="Arial"/>
+                <w:b/>
+                <w:sz w:val="20"/>
+                <w:szCs w:val="20"/>
+              </w:rPr>
+            </w:pPr>
+            <w:r>
+              <w:rPr>
+                <w:rFonts w:ascii="CastleTLig" w:eastAsia="CastleTLig" w:hAnsi="CastleTLig" w:cs="CastleTLig"/>
+                <w:sz w:val="20"/>
+                <w:szCs w:val="20"/>
+              </w:rPr>
+              <w:t>Introduction to Computing System</w:t>
+            </w:r>
+          </w:p>
+        </w:tc>
+        <w:tc>
+          <w:tcPr>
+            <w:tcW w:w="2547" w:type="dxa"/>
+            <w:shd w:val="clear" w:color="auto" w:fill="FFFFFF" w:themeFill="background1"/>
+          </w:tcPr>
+          <w:p>
+            <w:pPr>
+              <w:pStyle w:val="BodyText"/>
+              <w:spacing w:line="276" w:lineRule="auto"/>
+              <w:rPr>
+                <w:rFonts w:ascii="Times" w:hAnsi="Times" w:cs="Arial"/>
+              </w:rPr>
+            </w:pPr>
+            <w:r>
+              <w:rPr>
+                <w:rFonts w:ascii="CastleTLig" w:eastAsia="CastleTLig" w:hAnsi="CastleTLig" w:cs="CastleTLig"/>
+                <w:noProof/>
+                <w:sz w:val="20"/>
+                <w:szCs w:val="20"/>
+              </w:rPr>
+              <w:t>CO1 &amp; CO2</w:t>
+            </w:r>
+          </w:p>
+        </w:tc>
+        <w:tc>
+          <w:tcPr>
+            <w:tcW w:w="3503" w:type="dxa"/>
+            <w:shd w:val="clear" w:color="auto" w:fill="FFFFFF" w:themeFill="background1"/>
+          </w:tcPr>
+          <w:p>
+            <w:pPr>
+              <w:pStyle w:val="BodyText"/>
+              <w:tabs>
+                <w:tab w:val="left" w:pos="1332"/>
+              </w:tabs>
               <w:spacing w:line="276" w:lineRule="auto"/>
               <w:jc w:val="center"/>
-            </w:pPr>
-            <w:r>
-              <w:t>A+</w:t>
-            </w:r>
-          </w:p>
-        </w:tc>
-        <w:tc>
-          <w:tcPr>
-            <w:tcW w:w="2700" w:type="dxa"/>
-            <w:shd w:val="clear" w:color="auto" w:fill="FFFFFF" w:themeFill="background1"/>
-          </w:tcPr>
-          <w:p>
-            <w:pPr>
-              <w:pStyle w:val="BodyText"/>
-              <w:spacing w:line="276" w:lineRule="auto"/>
-              <w:jc w:val="center"/>
-            </w:pPr>
-            <w:r>
-              <w:t>0</w:t>
-            </w:r>
-          </w:p>
-        </w:tc>
-        <w:tc>
-          <w:tcPr>
-            <w:tcW w:w="4140" w:type="dxa"/>
-            <w:shd w:val="clear" w:color="auto" w:fill="FFFFFF" w:themeFill="background1"/>
-          </w:tcPr>
-          <w:p>
-            <w:pPr>
-              <w:jc w:val="center"/>
-              <w:rPr>
-                <w:rFonts w:ascii="Calibri" w:hAnsi="Calibri" w:cs="Calibri"/>
-                <w:color w:val="000000"/>
-              </w:rPr>
-            </w:pPr>
-            <w:r>
-              <w:t>0.00%</w:t>
+              <w:rPr>
+                <w:rFonts w:ascii="Times" w:hAnsi="Times" w:cs="Arial"/>
+              </w:rPr>
+            </w:pPr>
+            <w:r>
+              <w:rPr>
+                <w:rFonts w:ascii="CastleTLig" w:eastAsia="CastleTLig" w:hAnsi="CastleTLig" w:cs="CastleTLig"/>
+                <w:noProof/>
+                <w:sz w:val="20"/>
+                <w:szCs w:val="20"/>
+              </w:rPr>
+              <w:t>2</w:t>
             </w:r>
           </w:p>
         </w:tc>
@@ -2370,7 +3196,57 @@
       <w:tr>
         <w:tc>
           <w:tcPr>
-            <w:tcW w:w="3240" w:type="dxa"/>
+            <w:tcW w:w="3817" w:type="dxa"/>
+            <w:shd w:val="clear" w:color="auto" w:fill="FFFFFF"/>
+          </w:tcPr>
+          <w:p>
+            <w:pPr>
+              <w:pStyle w:val="BodyText"/>
+              <w:spacing w:line="276" w:lineRule="auto"/>
+              <w:rPr>
+                <w:rFonts w:ascii="Times" w:hAnsi="Times" w:cs="Arial"/>
+                <w:b/>
+                <w:sz w:val="20"/>
+                <w:szCs w:val="20"/>
+              </w:rPr>
+            </w:pPr>
+            <w:r>
+              <w:rPr>
+                <w:rFonts w:ascii="CastleTLig" w:eastAsia="CastleTLig" w:hAnsi="CastleTLig" w:cs="CastleTLig"/>
+                <w:sz w:val="20"/>
+                <w:szCs w:val="20"/>
+              </w:rPr>
+              <w:t>Number Systems</w:t>
+            </w:r>
+          </w:p>
+        </w:tc>
+        <w:tc>
+          <w:tcPr>
+            <w:tcW w:w="2547" w:type="dxa"/>
+            <w:shd w:val="clear" w:color="auto" w:fill="FFFFFF" w:themeFill="background1"/>
+          </w:tcPr>
+          <w:p>
+            <w:pPr>
+              <w:pStyle w:val="BodyText"/>
+              <w:spacing w:line="276" w:lineRule="auto"/>
+              <w:rPr>
+                <w:rFonts w:ascii="Times" w:hAnsi="Times" w:cs="Arial"/>
+              </w:rPr>
+            </w:pPr>
+            <w:r>
+              <w:rPr>
+                <w:rFonts w:ascii="CastleTLig" w:eastAsia="CastleTLig" w:hAnsi="CastleTLig" w:cs="CastleTLig"/>
+                <w:noProof/>
+                <w:sz w:val="20"/>
+                <w:szCs w:val="20"/>
+              </w:rPr>
+              <w:t>CO1, CO2</w:t>
+            </w:r>
+          </w:p>
+        </w:tc>
+        <w:tc>
+          <w:tcPr>
+            <w:tcW w:w="3503" w:type="dxa"/>
             <w:shd w:val="clear" w:color="auto" w:fill="FFFFFF" w:themeFill="background1"/>
           </w:tcPr>
           <w:p>
@@ -2378,41 +3254,18 @@
               <w:pStyle w:val="BodyText"/>
               <w:spacing w:line="276" w:lineRule="auto"/>
               <w:jc w:val="center"/>
-            </w:pPr>
-            <w:r>
-              <w:t>A</w:t>
-            </w:r>
-          </w:p>
-        </w:tc>
-        <w:tc>
-          <w:tcPr>
-            <w:tcW w:w="2700" w:type="dxa"/>
-            <w:shd w:val="clear" w:color="auto" w:fill="FFFFFF" w:themeFill="background1"/>
-          </w:tcPr>
-          <w:p>
-            <w:pPr>
-              <w:pStyle w:val="BodyText"/>
-              <w:spacing w:line="276" w:lineRule="auto"/>
-              <w:jc w:val="center"/>
-            </w:pPr>
-            <w:r>
-              <w:t>0</w:t>
-            </w:r>
-          </w:p>
-        </w:tc>
-        <w:tc>
-          <w:tcPr>
-            <w:tcW w:w="4140" w:type="dxa"/>
-            <w:shd w:val="clear" w:color="auto" w:fill="FFFFFF" w:themeFill="background1"/>
-          </w:tcPr>
-          <w:p>
-            <w:pPr>
-              <w:pStyle w:val="BodyText"/>
-              <w:spacing w:line="276" w:lineRule="auto"/>
-              <w:jc w:val="center"/>
-            </w:pPr>
-            <w:r>
-              <w:t>0.00%</w:t>
+              <w:rPr>
+                <w:rFonts w:ascii="Times" w:hAnsi="Times" w:cs="Arial"/>
+              </w:rPr>
+            </w:pPr>
+            <w:r>
+              <w:rPr>
+                <w:rFonts w:ascii="CastleTLig" w:eastAsia="CastleTLig" w:hAnsi="CastleTLig" w:cs="CastleTLig"/>
+                <w:noProof/>
+                <w:sz w:val="20"/>
+                <w:szCs w:val="20"/>
+              </w:rPr>
+              <w:t>4</w:t>
             </w:r>
           </w:p>
         </w:tc>
@@ -2420,7 +3273,57 @@
       <w:tr>
         <w:tc>
           <w:tcPr>
-            <w:tcW w:w="3240" w:type="dxa"/>
+            <w:tcW w:w="3817" w:type="dxa"/>
+            <w:shd w:val="clear" w:color="auto" w:fill="FFFFFF"/>
+          </w:tcPr>
+          <w:p>
+            <w:pPr>
+              <w:pStyle w:val="BodyText"/>
+              <w:spacing w:line="276" w:lineRule="auto"/>
+              <w:rPr>
+                <w:rFonts w:ascii="Times" w:hAnsi="Times" w:cs="Arial"/>
+                <w:b/>
+                <w:sz w:val="20"/>
+                <w:szCs w:val="20"/>
+              </w:rPr>
+            </w:pPr>
+            <w:r>
+              <w:rPr>
+                <w:rFonts w:ascii="CastleTLig" w:eastAsia="CastleTLig" w:hAnsi="CastleTLig" w:cs="CastleTLig"/>
+                <w:sz w:val="20"/>
+                <w:szCs w:val="20"/>
+              </w:rPr>
+              <w:t>Hardware and Software</w:t>
+            </w:r>
+          </w:p>
+        </w:tc>
+        <w:tc>
+          <w:tcPr>
+            <w:tcW w:w="2547" w:type="dxa"/>
+            <w:shd w:val="clear" w:color="auto" w:fill="FFFFFF" w:themeFill="background1"/>
+          </w:tcPr>
+          <w:p>
+            <w:pPr>
+              <w:pStyle w:val="BodyText"/>
+              <w:spacing w:line="276" w:lineRule="auto"/>
+              <w:rPr>
+                <w:rFonts w:ascii="Times" w:hAnsi="Times" w:cs="Arial"/>
+              </w:rPr>
+            </w:pPr>
+            <w:r>
+              <w:rPr>
+                <w:rFonts w:ascii="CastleTLig" w:eastAsia="CastleTLig" w:hAnsi="CastleTLig" w:cs="CastleTLig"/>
+                <w:noProof/>
+                <w:sz w:val="20"/>
+                <w:szCs w:val="20"/>
+              </w:rPr>
+              <w:t>CO1, CO2</w:t>
+            </w:r>
+          </w:p>
+        </w:tc>
+        <w:tc>
+          <w:tcPr>
+            <w:tcW w:w="3503" w:type="dxa"/>
             <w:shd w:val="clear" w:color="auto" w:fill="FFFFFF" w:themeFill="background1"/>
           </w:tcPr>
           <w:p>
@@ -2428,41 +3331,18 @@
               <w:pStyle w:val="BodyText"/>
               <w:spacing w:line="276" w:lineRule="auto"/>
               <w:jc w:val="center"/>
-            </w:pPr>
-            <w:r>
-              <w:t>A-</w:t>
-            </w:r>
-          </w:p>
-        </w:tc>
-        <w:tc>
-          <w:tcPr>
-            <w:tcW w:w="2700" w:type="dxa"/>
-            <w:shd w:val="clear" w:color="auto" w:fill="FFFFFF" w:themeFill="background1"/>
-          </w:tcPr>
-          <w:p>
-            <w:pPr>
-              <w:pStyle w:val="BodyText"/>
-              <w:spacing w:line="276" w:lineRule="auto"/>
-              <w:jc w:val="center"/>
-            </w:pPr>
-            <w:r>
+              <w:rPr>
+                <w:rFonts w:ascii="Times" w:hAnsi="Times" w:cs="Arial"/>
+              </w:rPr>
+            </w:pPr>
+            <w:r>
+              <w:rPr>
+                <w:rFonts w:ascii="CastleTLig" w:eastAsia="CastleTLig" w:hAnsi="CastleTLig" w:cs="CastleTLig"/>
+                <w:noProof/>
+                <w:sz w:val="20"/>
+                <w:szCs w:val="20"/>
+              </w:rPr>
               <w:t>2</w:t>
-            </w:r>
-          </w:p>
-        </w:tc>
-        <w:tc>
-          <w:tcPr>
-            <w:tcW w:w="4140" w:type="dxa"/>
-            <w:shd w:val="clear" w:color="auto" w:fill="FFFFFF" w:themeFill="background1"/>
-          </w:tcPr>
-          <w:p>
-            <w:pPr>
-              <w:pStyle w:val="BodyText"/>
-              <w:spacing w:line="276" w:lineRule="auto"/>
-              <w:jc w:val="center"/>
-            </w:pPr>
-            <w:r>
-              <w:t>12.50%</w:t>
             </w:r>
           </w:p>
         </w:tc>
@@ -2470,7 +3350,57 @@
       <w:tr>
         <w:tc>
           <w:tcPr>
-            <w:tcW w:w="3240" w:type="dxa"/>
+            <w:tcW w:w="3817" w:type="dxa"/>
+            <w:shd w:val="clear" w:color="auto" w:fill="FFFFFF"/>
+          </w:tcPr>
+          <w:p>
+            <w:pPr>
+              <w:pStyle w:val="BodyText"/>
+              <w:spacing w:line="276" w:lineRule="auto"/>
+              <w:rPr>
+                <w:rFonts w:ascii="Times" w:hAnsi="Times" w:cs="Arial"/>
+                <w:b/>
+                <w:sz w:val="20"/>
+                <w:szCs w:val="20"/>
+              </w:rPr>
+            </w:pPr>
+            <w:r>
+              <w:rPr>
+                <w:rFonts w:ascii="CastleTLig" w:eastAsia="CastleTLig" w:hAnsi="CastleTLig" w:cs="CastleTLig"/>
+                <w:sz w:val="20"/>
+                <w:szCs w:val="20"/>
+              </w:rPr>
+              <w:t>Technological Advancements</w:t>
+            </w:r>
+          </w:p>
+        </w:tc>
+        <w:tc>
+          <w:tcPr>
+            <w:tcW w:w="2547" w:type="dxa"/>
+            <w:shd w:val="clear" w:color="auto" w:fill="FFFFFF" w:themeFill="background1"/>
+          </w:tcPr>
+          <w:p>
+            <w:pPr>
+              <w:pStyle w:val="BodyText"/>
+              <w:spacing w:line="276" w:lineRule="auto"/>
+              <w:rPr>
+                <w:rFonts w:ascii="Times" w:hAnsi="Times" w:cs="Arial"/>
+              </w:rPr>
+            </w:pPr>
+            <w:r>
+              <w:rPr>
+                <w:rFonts w:ascii="CastleTLig" w:eastAsia="CastleTLig" w:hAnsi="CastleTLig" w:cs="CastleTLig"/>
+                <w:noProof/>
+                <w:sz w:val="20"/>
+                <w:szCs w:val="20"/>
+              </w:rPr>
+              <w:t>CO1, CO2, CO3</w:t>
+            </w:r>
+          </w:p>
+        </w:tc>
+        <w:tc>
+          <w:tcPr>
+            <w:tcW w:w="3503" w:type="dxa"/>
             <w:shd w:val="clear" w:color="auto" w:fill="FFFFFF" w:themeFill="background1"/>
           </w:tcPr>
           <w:p>
@@ -2478,41 +3408,18 @@
               <w:pStyle w:val="BodyText"/>
               <w:spacing w:line="276" w:lineRule="auto"/>
               <w:jc w:val="center"/>
-            </w:pPr>
-            <w:r>
-              <w:t>B</w:t>
-            </w:r>
-          </w:p>
-        </w:tc>
-        <w:tc>
-          <w:tcPr>
-            <w:tcW w:w="2700" w:type="dxa"/>
-            <w:shd w:val="clear" w:color="auto" w:fill="FFFFFF" w:themeFill="background1"/>
-          </w:tcPr>
-          <w:p>
-            <w:pPr>
-              <w:pStyle w:val="BodyText"/>
-              <w:spacing w:line="276" w:lineRule="auto"/>
-              <w:jc w:val="center"/>
-            </w:pPr>
-            <w:r>
+              <w:rPr>
+                <w:rFonts w:ascii="Times" w:hAnsi="Times" w:cs="Arial"/>
+              </w:rPr>
+            </w:pPr>
+            <w:r>
+              <w:rPr>
+                <w:rFonts w:ascii="CastleTLig" w:eastAsia="CastleTLig" w:hAnsi="CastleTLig" w:cs="CastleTLig"/>
+                <w:noProof/>
+                <w:sz w:val="20"/>
+                <w:szCs w:val="20"/>
+              </w:rPr>
               <w:t>1</w:t>
-            </w:r>
-          </w:p>
-        </w:tc>
-        <w:tc>
-          <w:tcPr>
-            <w:tcW w:w="4140" w:type="dxa"/>
-            <w:shd w:val="clear" w:color="auto" w:fill="FFFFFF" w:themeFill="background1"/>
-          </w:tcPr>
-          <w:p>
-            <w:pPr>
-              <w:pStyle w:val="BodyText"/>
-              <w:spacing w:line="276" w:lineRule="auto"/>
-              <w:jc w:val="center"/>
-            </w:pPr>
-            <w:r>
-              <w:t>6.25%</w:t>
             </w:r>
           </w:p>
         </w:tc>
@@ -2520,7 +3427,57 @@
       <w:tr>
         <w:tc>
           <w:tcPr>
-            <w:tcW w:w="3240" w:type="dxa"/>
+            <w:tcW w:w="3817" w:type="dxa"/>
+            <w:shd w:val="clear" w:color="auto" w:fill="FFFFFF"/>
+          </w:tcPr>
+          <w:p>
+            <w:pPr>
+              <w:pStyle w:val="BodyText"/>
+              <w:spacing w:line="276" w:lineRule="auto"/>
+              <w:rPr>
+                <w:rFonts w:ascii="Times" w:hAnsi="Times" w:cs="Arial"/>
+                <w:b/>
+                <w:sz w:val="20"/>
+                <w:szCs w:val="20"/>
+              </w:rPr>
+            </w:pPr>
+            <w:r>
+              <w:rPr>
+                <w:rFonts w:ascii="CastleTLig" w:eastAsia="CastleTLig" w:hAnsi="CastleTLig" w:cs="CastleTLig"/>
+                <w:sz w:val="20"/>
+                <w:szCs w:val="20"/>
+              </w:rPr>
+              <w:t>Algorithms, pseudocode and flowcharts</w:t>
+            </w:r>
+          </w:p>
+        </w:tc>
+        <w:tc>
+          <w:tcPr>
+            <w:tcW w:w="2547" w:type="dxa"/>
+            <w:shd w:val="clear" w:color="auto" w:fill="FFFFFF" w:themeFill="background1"/>
+          </w:tcPr>
+          <w:p>
+            <w:pPr>
+              <w:pStyle w:val="BodyText"/>
+              <w:spacing w:line="276" w:lineRule="auto"/>
+              <w:rPr>
+                <w:rFonts w:ascii="Times" w:hAnsi="Times" w:cs="Arial"/>
+              </w:rPr>
+            </w:pPr>
+            <w:r>
+              <w:rPr>
+                <w:rFonts w:ascii="CastleTLig" w:eastAsia="CastleTLig" w:hAnsi="CastleTLig" w:cs="CastleTLig"/>
+                <w:noProof/>
+                <w:sz w:val="20"/>
+                <w:szCs w:val="20"/>
+              </w:rPr>
+              <w:t>CO1, CO2, CO3, CO4 &amp; CO5</w:t>
+            </w:r>
+          </w:p>
+        </w:tc>
+        <w:tc>
+          <w:tcPr>
+            <w:tcW w:w="3503" w:type="dxa"/>
             <w:shd w:val="clear" w:color="auto" w:fill="FFFFFF" w:themeFill="background1"/>
           </w:tcPr>
           <w:p>
@@ -2528,41 +3485,18 @@
               <w:pStyle w:val="BodyText"/>
               <w:spacing w:line="276" w:lineRule="auto"/>
               <w:jc w:val="center"/>
-            </w:pPr>
-            <w:r>
-              <w:t>B+</w:t>
-            </w:r>
-          </w:p>
-        </w:tc>
-        <w:tc>
-          <w:tcPr>
-            <w:tcW w:w="2700" w:type="dxa"/>
-            <w:shd w:val="clear" w:color="auto" w:fill="FFFFFF" w:themeFill="background1"/>
-          </w:tcPr>
-          <w:p>
-            <w:pPr>
-              <w:pStyle w:val="BodyText"/>
-              <w:spacing w:line="276" w:lineRule="auto"/>
-              <w:jc w:val="center"/>
-            </w:pPr>
-            <w:r>
-              <w:t>0</w:t>
-            </w:r>
-          </w:p>
-        </w:tc>
-        <w:tc>
-          <w:tcPr>
-            <w:tcW w:w="4140" w:type="dxa"/>
-            <w:shd w:val="clear" w:color="auto" w:fill="FFFFFF" w:themeFill="background1"/>
-          </w:tcPr>
-          <w:p>
-            <w:pPr>
-              <w:pStyle w:val="BodyText"/>
-              <w:spacing w:line="276" w:lineRule="auto"/>
-              <w:jc w:val="center"/>
-            </w:pPr>
-            <w:r>
-              <w:t>0.00%</w:t>
+              <w:rPr>
+                <w:rFonts w:ascii="Times" w:hAnsi="Times" w:cs="Arial"/>
+              </w:rPr>
+            </w:pPr>
+            <w:r>
+              <w:rPr>
+                <w:rFonts w:ascii="CastleTLig" w:eastAsia="CastleTLig" w:hAnsi="CastleTLig" w:cs="CastleTLig"/>
+                <w:noProof/>
+                <w:sz w:val="20"/>
+                <w:szCs w:val="20"/>
+              </w:rPr>
+              <w:t>4</w:t>
             </w:r>
           </w:p>
         </w:tc>
@@ -2570,7 +3504,57 @@
       <w:tr>
         <w:tc>
           <w:tcPr>
-            <w:tcW w:w="3240" w:type="dxa"/>
+            <w:tcW w:w="3817" w:type="dxa"/>
+            <w:shd w:val="clear" w:color="auto" w:fill="FFFFFF" w:themeFill="background1"/>
+          </w:tcPr>
+          <w:p>
+            <w:pPr>
+              <w:pStyle w:val="BodyText"/>
+              <w:spacing w:line="276" w:lineRule="auto"/>
+              <w:rPr>
+                <w:rFonts w:ascii="Times" w:hAnsi="Times" w:cs="Arial"/>
+                <w:b/>
+                <w:sz w:val="20"/>
+                <w:szCs w:val="20"/>
+              </w:rPr>
+            </w:pPr>
+            <w:r>
+              <w:rPr>
+                <w:rFonts w:ascii="CastleTLig" w:eastAsia="CastleTLig" w:hAnsi="CastleTLig" w:cs="CastleTLig"/>
+                <w:sz w:val="20"/>
+                <w:szCs w:val="20"/>
+              </w:rPr>
+              <w:t>Introduction to Programming</w:t>
+            </w:r>
+          </w:p>
+        </w:tc>
+        <w:tc>
+          <w:tcPr>
+            <w:tcW w:w="2547" w:type="dxa"/>
+            <w:shd w:val="clear" w:color="auto" w:fill="FFFFFF" w:themeFill="background1"/>
+          </w:tcPr>
+          <w:p>
+            <w:pPr>
+              <w:pStyle w:val="BodyText"/>
+              <w:spacing w:line="276" w:lineRule="auto"/>
+              <w:rPr>
+                <w:rFonts w:ascii="Times" w:hAnsi="Times" w:cs="Arial"/>
+              </w:rPr>
+            </w:pPr>
+            <w:r>
+              <w:rPr>
+                <w:rFonts w:ascii="CastleTLig" w:eastAsia="CastleTLig" w:hAnsi="CastleTLig" w:cs="CastleTLig"/>
+                <w:noProof/>
+                <w:sz w:val="20"/>
+                <w:szCs w:val="20"/>
+              </w:rPr>
+              <w:t>CO1, CO2, CO3, CO4 &amp; CO5</w:t>
+            </w:r>
+          </w:p>
+        </w:tc>
+        <w:tc>
+          <w:tcPr>
+            <w:tcW w:w="3503" w:type="dxa"/>
             <w:shd w:val="clear" w:color="auto" w:fill="FFFFFF" w:themeFill="background1"/>
           </w:tcPr>
           <w:p>
@@ -2578,413 +3562,23 @@
               <w:pStyle w:val="BodyText"/>
               <w:spacing w:line="276" w:lineRule="auto"/>
               <w:jc w:val="center"/>
-            </w:pPr>
-            <w:r>
-              <w:t>B-</w:t>
-            </w:r>
-          </w:p>
-        </w:tc>
-        <w:tc>
-          <w:tcPr>
-            <w:tcW w:w="2700" w:type="dxa"/>
-            <w:shd w:val="clear" w:color="auto" w:fill="FFFFFF" w:themeFill="background1"/>
-          </w:tcPr>
-          <w:p>
-            <w:pPr>
-              <w:pStyle w:val="BodyText"/>
-              <w:spacing w:line="276" w:lineRule="auto"/>
-              <w:jc w:val="center"/>
-            </w:pPr>
-            <w:r>
-              <w:t>1</w:t>
-            </w:r>
-          </w:p>
-        </w:tc>
-        <w:tc>
-          <w:tcPr>
-            <w:tcW w:w="4140" w:type="dxa"/>
-            <w:shd w:val="clear" w:color="auto" w:fill="FFFFFF" w:themeFill="background1"/>
-          </w:tcPr>
-          <w:p>
-            <w:pPr>
-              <w:pStyle w:val="BodyText"/>
-              <w:spacing w:line="276" w:lineRule="auto"/>
-              <w:jc w:val="center"/>
-            </w:pPr>
-            <w:r>
-              <w:t>6.25%</w:t>
-            </w:r>
-          </w:p>
-        </w:tc>
-      </w:tr>
-      <w:tr>
-        <w:tc>
-          <w:tcPr>
-            <w:tcW w:w="3240" w:type="dxa"/>
-            <w:shd w:val="clear" w:color="auto" w:fill="FFFFFF" w:themeFill="background1"/>
-          </w:tcPr>
-          <w:p>
-            <w:pPr>
-              <w:pStyle w:val="BodyText"/>
-              <w:spacing w:line="276" w:lineRule="auto"/>
-              <w:jc w:val="center"/>
-            </w:pPr>
-            <w:r>
-              <w:t>C+</w:t>
-            </w:r>
-          </w:p>
-        </w:tc>
-        <w:tc>
-          <w:tcPr>
-            <w:tcW w:w="2700" w:type="dxa"/>
-            <w:shd w:val="clear" w:color="auto" w:fill="FFFFFF" w:themeFill="background1"/>
-          </w:tcPr>
-          <w:p>
-            <w:pPr>
-              <w:pStyle w:val="BodyText"/>
-              <w:spacing w:line="276" w:lineRule="auto"/>
-              <w:jc w:val="center"/>
-            </w:pPr>
-            <w:r>
-              <w:t>1</w:t>
-            </w:r>
-          </w:p>
-        </w:tc>
-        <w:tc>
-          <w:tcPr>
-            <w:tcW w:w="4140" w:type="dxa"/>
-            <w:shd w:val="clear" w:color="auto" w:fill="FFFFFF" w:themeFill="background1"/>
-          </w:tcPr>
-          <w:p>
-            <w:pPr>
-              <w:pStyle w:val="BodyText"/>
-              <w:spacing w:line="276" w:lineRule="auto"/>
-              <w:jc w:val="center"/>
-            </w:pPr>
-            <w:r>
-              <w:t>6.25%</w:t>
-            </w:r>
-          </w:p>
-        </w:tc>
-      </w:tr>
-      <w:tr>
-        <w:tc>
-          <w:tcPr>
-            <w:tcW w:w="3240" w:type="dxa"/>
-            <w:shd w:val="clear" w:color="auto" w:fill="FFFFFF" w:themeFill="background1"/>
-          </w:tcPr>
-          <w:p>
-            <w:pPr>
-              <w:pStyle w:val="BodyText"/>
-              <w:spacing w:line="276" w:lineRule="auto"/>
-              <w:jc w:val="center"/>
-            </w:pPr>
-            <w:r>
-              <w:t>C</w:t>
-            </w:r>
-          </w:p>
-        </w:tc>
-        <w:tc>
-          <w:tcPr>
-            <w:tcW w:w="2700" w:type="dxa"/>
-            <w:shd w:val="clear" w:color="auto" w:fill="FFFFFF" w:themeFill="background1"/>
-          </w:tcPr>
-          <w:p>
-            <w:pPr>
-              <w:pStyle w:val="BodyText"/>
-              <w:spacing w:line="276" w:lineRule="auto"/>
-              <w:jc w:val="center"/>
-            </w:pPr>
-            <w:r>
-              <w:t>0</w:t>
-            </w:r>
-          </w:p>
-        </w:tc>
-        <w:tc>
-          <w:tcPr>
-            <w:tcW w:w="4140" w:type="dxa"/>
-            <w:shd w:val="clear" w:color="auto" w:fill="FFFFFF" w:themeFill="background1"/>
-          </w:tcPr>
-          <w:p>
-            <w:pPr>
-              <w:pStyle w:val="BodyText"/>
-              <w:spacing w:line="276" w:lineRule="auto"/>
-              <w:jc w:val="center"/>
-              <w:rPr>
-                <w:rFonts w:asciiTheme="minorHAnsi" w:hAnsiTheme="minorHAnsi" w:cstheme="minorHAnsi"/>
-              </w:rPr>
-            </w:pPr>
-            <w:r>
-              <w:t>0.00%</w:t>
-            </w:r>
-          </w:p>
-        </w:tc>
-      </w:tr>
-      <w:tr>
-        <w:tc>
-          <w:tcPr>
-            <w:tcW w:w="3240" w:type="dxa"/>
-            <w:shd w:val="clear" w:color="auto" w:fill="FFFFFF" w:themeFill="background1"/>
-          </w:tcPr>
-          <w:p>
-            <w:pPr>
-              <w:pStyle w:val="BodyText"/>
-              <w:spacing w:line="276" w:lineRule="auto"/>
-              <w:jc w:val="center"/>
-            </w:pPr>
-            <w:r>
-              <w:t>D</w:t>
-            </w:r>
-          </w:p>
-        </w:tc>
-        <w:tc>
-          <w:tcPr>
-            <w:tcW w:w="2700" w:type="dxa"/>
-            <w:shd w:val="clear" w:color="auto" w:fill="FFFFFF" w:themeFill="background1"/>
-          </w:tcPr>
-          <w:p>
-            <w:pPr>
-              <w:pStyle w:val="BodyText"/>
-              <w:spacing w:line="276" w:lineRule="auto"/>
-              <w:jc w:val="center"/>
-            </w:pPr>
-            <w:r>
-              <w:t>3</w:t>
-            </w:r>
-          </w:p>
-        </w:tc>
-        <w:tc>
-          <w:tcPr>
-            <w:tcW w:w="4140" w:type="dxa"/>
-            <w:shd w:val="clear" w:color="auto" w:fill="FFFFFF" w:themeFill="background1"/>
-          </w:tcPr>
-          <w:p>
-            <w:pPr>
-              <w:pStyle w:val="BodyText"/>
-              <w:spacing w:line="276" w:lineRule="auto"/>
-              <w:jc w:val="center"/>
-            </w:pPr>
-            <w:r>
-              <w:t>18.75%</w:t>
-            </w:r>
-          </w:p>
-        </w:tc>
-      </w:tr>
-      <w:tr>
-        <w:tc>
-          <w:tcPr>
-            <w:tcW w:w="3240" w:type="dxa"/>
-            <w:shd w:val="clear" w:color="auto" w:fill="FFFFFF" w:themeFill="background1"/>
-          </w:tcPr>
-          <w:p>
-            <w:pPr>
-              <w:pStyle w:val="BodyText"/>
-              <w:spacing w:line="276" w:lineRule="auto"/>
-              <w:jc w:val="center"/>
-            </w:pPr>
-            <w:r>
-              <w:t>F</w:t>
-            </w:r>
-          </w:p>
-        </w:tc>
-        <w:tc>
-          <w:tcPr>
-            <w:tcW w:w="2700" w:type="dxa"/>
-            <w:shd w:val="clear" w:color="auto" w:fill="FFFFFF" w:themeFill="background1"/>
-          </w:tcPr>
-          <w:p>
-            <w:pPr>
-              <w:pStyle w:val="BodyText"/>
-              <w:spacing w:line="276" w:lineRule="auto"/>
-              <w:jc w:val="center"/>
-            </w:pPr>
-            <w:r>
+              <w:rPr>
+                <w:rFonts w:ascii="Times" w:hAnsi="Times" w:cs="Arial"/>
+              </w:rPr>
+            </w:pPr>
+            <w:r>
+              <w:rPr>
+                <w:rFonts w:ascii="CastleTLig" w:eastAsia="CastleTLig" w:hAnsi="CastleTLig" w:cs="CastleTLig"/>
+                <w:noProof/>
+                <w:sz w:val="20"/>
+                <w:szCs w:val="20"/>
+              </w:rPr>
               <w:t>8</w:t>
-            </w:r>
-          </w:p>
-        </w:tc>
-        <w:tc>
-          <w:tcPr>
-            <w:tcW w:w="4140" w:type="dxa"/>
-            <w:shd w:val="clear" w:color="auto" w:fill="FFFFFF" w:themeFill="background1"/>
-          </w:tcPr>
-          <w:p>
-            <w:pPr>
-              <w:jc w:val="center"/>
-              <w:rPr>
-                <w:rFonts w:ascii="Calibri" w:hAnsi="Calibri" w:cs="Calibri"/>
-                <w:color w:val="000000"/>
-              </w:rPr>
-            </w:pPr>
-            <w:r>
-              <w:t>50.00%</w:t>
-            </w:r>
-          </w:p>
-        </w:tc>
-      </w:tr>
-      <w:tr>
-        <w:tc>
-          <w:tcPr>
-            <w:tcW w:w="3240" w:type="dxa"/>
-            <w:shd w:val="clear" w:color="auto" w:fill="FFFFFF" w:themeFill="background1"/>
-          </w:tcPr>
-          <w:p>
-            <w:pPr>
-              <w:pStyle w:val="BodyText"/>
-              <w:spacing w:line="276" w:lineRule="auto"/>
-              <w:jc w:val="center"/>
-            </w:pPr>
-            <w:r>
-              <w:t>I</w:t>
-            </w:r>
-          </w:p>
-        </w:tc>
-        <w:tc>
-          <w:tcPr>
-            <w:tcW w:w="2700" w:type="dxa"/>
-            <w:shd w:val="clear" w:color="auto" w:fill="FFFFFF" w:themeFill="background1"/>
-          </w:tcPr>
-          <w:p>
-            <w:pPr>
-              <w:pStyle w:val="BodyText"/>
-              <w:spacing w:line="276" w:lineRule="auto"/>
-              <w:jc w:val="center"/>
-            </w:pPr>
-            <w:r>
-              <w:t>0</w:t>
-            </w:r>
-          </w:p>
-        </w:tc>
-        <w:tc>
-          <w:tcPr>
-            <w:tcW w:w="4140" w:type="dxa"/>
-            <w:shd w:val="clear" w:color="auto" w:fill="FFFFFF" w:themeFill="background1"/>
-          </w:tcPr>
-          <w:p>
-            <w:pPr>
-              <w:pStyle w:val="BodyText"/>
-              <w:spacing w:line="276" w:lineRule="auto"/>
-              <w:jc w:val="center"/>
-            </w:pPr>
-            <w:r>
-              <w:t>0.00%</w:t>
-            </w:r>
-          </w:p>
-        </w:tc>
-      </w:tr>
-      <w:tr>
-        <w:tc>
-          <w:tcPr>
-            <w:tcW w:w="3240" w:type="dxa"/>
-            <w:shd w:val="clear" w:color="auto" w:fill="FFFFFF" w:themeFill="background1"/>
-          </w:tcPr>
-          <w:p>
-            <w:pPr>
-              <w:pStyle w:val="BodyText"/>
-              <w:spacing w:line="276" w:lineRule="auto"/>
-              <w:jc w:val="center"/>
-            </w:pPr>
-            <w:r>
-              <w:t>W</w:t>
-            </w:r>
-          </w:p>
-        </w:tc>
-        <w:tc>
-          <w:tcPr>
-            <w:tcW w:w="2700" w:type="dxa"/>
-            <w:shd w:val="clear" w:color="auto" w:fill="FFFFFF" w:themeFill="background1"/>
-          </w:tcPr>
-          <w:p>
-            <w:pPr>
-              <w:pStyle w:val="BodyText"/>
-              <w:spacing w:line="276" w:lineRule="auto"/>
-              <w:jc w:val="center"/>
-            </w:pPr>
-            <w:r>
-              <w:t>0</w:t>
-            </w:r>
-          </w:p>
-        </w:tc>
-        <w:tc>
-          <w:tcPr>
-            <w:tcW w:w="4140" w:type="dxa"/>
-            <w:shd w:val="clear" w:color="auto" w:fill="FFFFFF" w:themeFill="background1"/>
-          </w:tcPr>
-          <w:p>
-            <w:pPr>
-              <w:pStyle w:val="BodyText"/>
-              <w:spacing w:line="276" w:lineRule="auto"/>
-              <w:jc w:val="center"/>
-              <w:rPr>
-                <w:rFonts w:asciiTheme="minorHAnsi" w:hAnsiTheme="minorHAnsi" w:cstheme="minorHAnsi"/>
-              </w:rPr>
-            </w:pPr>
-            <w:r>
-              <w:t>0.00%</w:t>
-            </w:r>
-          </w:p>
-        </w:tc>
-      </w:tr>
-      <w:tr>
-        <w:tc>
-          <w:tcPr>
-            <w:tcW w:w="3240" w:type="dxa"/>
-            <w:shd w:val="clear" w:color="auto" w:fill="FFFFFF" w:themeFill="background1"/>
-          </w:tcPr>
-          <w:p>
-            <w:pPr>
-              <w:pStyle w:val="BodyText"/>
-              <w:spacing w:line="276" w:lineRule="auto"/>
-              <w:jc w:val="center"/>
-            </w:pPr>
-            <w:r>
-              <w:t>Total</w:t>
-            </w:r>
-          </w:p>
-        </w:tc>
-        <w:tc>
-          <w:tcPr>
-            <w:tcW w:w="2700" w:type="dxa"/>
-            <w:shd w:val="clear" w:color="auto" w:fill="FFFFFF" w:themeFill="background1"/>
-          </w:tcPr>
-          <w:p>
-            <w:pPr>
-              <w:pStyle w:val="BodyText"/>
-              <w:spacing w:line="276" w:lineRule="auto"/>
-              <w:jc w:val="center"/>
-            </w:pPr>
-            <w:r>
-              <w:t>16</w:t>
-            </w:r>
-          </w:p>
-        </w:tc>
-        <w:tc>
-          <w:tcPr>
-            <w:tcW w:w="4140" w:type="dxa"/>
-            <w:shd w:val="clear" w:color="auto" w:fill="FFFFFF" w:themeFill="background1"/>
-          </w:tcPr>
-          <w:p>
-            <w:pPr>
-              <w:pStyle w:val="BodyText"/>
-              <w:spacing w:line="276" w:lineRule="auto"/>
-              <w:jc w:val="center"/>
-              <w:rPr>
-                <w:rFonts w:asciiTheme="minorHAnsi" w:hAnsiTheme="minorHAnsi" w:cstheme="minorHAnsi"/>
-              </w:rPr>
-            </w:pPr>
-            <w:r>
-              <w:t>100.00%</w:t>
             </w:r>
           </w:p>
         </w:tc>
       </w:tr>
     </w:tbl>
-    <w:p>
-      <w:pPr>
-        <w:pStyle w:val="BodyText"/>
-        <w:spacing w:line="276" w:lineRule="auto"/>
-      </w:pPr>
-    </w:p>
     <w:p>
       <w:pPr>
         <w:pStyle w:val="BodyText"/>
@@ -2993,432 +3587,7 @@
           <w:b/>
         </w:rPr>
       </w:pPr>
-      <w:r>
-        <w:t>III. Professional Information</w:t>
-      </w:r>
     </w:p>
-    <w:p>
-      <w:pPr>
-        <w:pStyle w:val="BodyText"/>
-        <w:numPr>
-          <w:ilvl w:val="0"/>
-          <w:numId w:val="21"/>
-        </w:numPr>
-        <w:spacing w:line="276" w:lineRule="auto"/>
-      </w:pPr>
-      <w:r>
-        <w:t>Course topic/content ILO covered</w:t>
-      </w:r>
-    </w:p>
-    <w:p>
-      <w:pPr>
-        <w:pStyle w:val="BodyText"/>
-        <w:spacing w:line="276" w:lineRule="auto"/>
-        <w:ind w:left="720"/>
-        <w:rPr>
-          <w:b/>
-        </w:rPr>
-      </w:pPr>
-    </w:p>
-    <w:tbl>
-      <w:tblPr>
-        <w:tblStyle w:val="TableGrid"/>
-        <w:tblW w:w="0" w:type="auto"/>
-        <w:tblInd w:w="18" w:type="dxa"/>
-        <w:tblBorders>
-          <w:top w:val="single" w:sz="2" w:space="0" w:color="808080" w:themeColor="background1" w:themeShade="80"/>
-          <w:left w:val="single" w:sz="2" w:space="0" w:color="808080" w:themeColor="background1" w:themeShade="80"/>
-          <w:bottom w:val="single" w:sz="2" w:space="0" w:color="808080" w:themeColor="background1" w:themeShade="80"/>
-          <w:right w:val="single" w:sz="2" w:space="0" w:color="808080" w:themeColor="background1" w:themeShade="80"/>
-          <w:insideH w:val="single" w:sz="2" w:space="0" w:color="808080" w:themeColor="background1" w:themeShade="80"/>
-          <w:insideV w:val="single" w:sz="2" w:space="0" w:color="808080" w:themeColor="background1" w:themeShade="80"/>
-        </w:tblBorders>
-        <w:shd w:val="clear" w:color="auto" w:fill="FFFFFF" w:themeFill="background1"/>
-        <w:tblLook w:val="04A0" w:firstRow="1" w:lastRow="0" w:firstColumn="1" w:lastColumn="0" w:noHBand="0" w:noVBand="1"/>
-      </w:tblPr>
-      <w:tblGrid>
-        <w:gridCol w:w="3063"/>
-        <w:gridCol w:w="3081"/>
-        <w:gridCol w:w="3936"/>
-      </w:tblGrid>
-      <w:tr>
-        <w:tc>
-          <w:tcPr>
-            <w:tcW w:w="3063" w:type="dxa"/>
-            <w:shd w:val="clear" w:color="auto" w:fill="D9D9D9" w:themeFill="background1" w:themeFillShade="D9"/>
-          </w:tcPr>
-          <w:p>
-            <w:pPr>
-              <w:pStyle w:val="BodyText"/>
-              <w:spacing w:line="276" w:lineRule="auto"/>
-              <w:jc w:val="center"/>
-              <w:rPr>
-                <w:b/>
-              </w:rPr>
-            </w:pPr>
-            <w:r>
-              <w:t>Topics Taught</w:t>
-            </w:r>
-          </w:p>
-        </w:tc>
-        <w:tc>
-          <w:tcPr>
-            <w:tcW w:w="3081" w:type="dxa"/>
-            <w:shd w:val="clear" w:color="auto" w:fill="D9D9D9" w:themeFill="background1" w:themeFillShade="D9"/>
-          </w:tcPr>
-          <w:p>
-            <w:pPr>
-              <w:pStyle w:val="BodyText"/>
-              <w:spacing w:line="276" w:lineRule="auto"/>
-              <w:jc w:val="center"/>
-              <w:rPr>
-                <w:b/>
-              </w:rPr>
-            </w:pPr>
-            <w:r>
-              <w:t>ILO Covered</w:t>
-            </w:r>
-          </w:p>
-        </w:tc>
-        <w:tc>
-          <w:tcPr>
-            <w:tcW w:w="3936" w:type="dxa"/>
-            <w:shd w:val="clear" w:color="auto" w:fill="D9D9D9" w:themeFill="background1" w:themeFillShade="D9"/>
-          </w:tcPr>
-          <w:p>
-            <w:pPr>
-              <w:pStyle w:val="BodyText"/>
-              <w:spacing w:line="276" w:lineRule="auto"/>
-              <w:jc w:val="center"/>
-              <w:rPr>
-                <w:b/>
-              </w:rPr>
-            </w:pPr>
-            <w:r>
-              <w:t>No. of Sessions</w:t>
-            </w:r>
-          </w:p>
-        </w:tc>
-      </w:tr>
-      <w:tr>
-        <w:tc>
-          <w:tcPr>
-            <w:tcW w:w="3063" w:type="dxa"/>
-            <w:shd w:val="clear" w:color="auto" w:fill="FFFFFF" w:themeFill="background1"/>
-          </w:tcPr>
-          <w:p>
-            <w:pPr>
-              <w:pStyle w:val="BodyText"/>
-              <w:spacing w:line="276" w:lineRule="auto"/>
-              <w:jc w:val="both"/>
-            </w:pPr>
-            <w:r>
-              <w:t xml:space="preserve">Differential Calculus: Functional Analysis and Graphical Information: function, properties of functions, graphs of functions, new function from old, lines and family of functions, Limit: Limits (an informal view), one sided limits, the relation between </w:t>
-            </w:r>
-            <w:r>
-              <w:lastRenderedPageBreak/>
-              <w:t>one sided and two sided limits, computing limits, Continuity: continuity and discontinuity, some properties of continuity, the intermediated value theorem.</w:t>
-            </w:r>
-          </w:p>
-        </w:tc>
-        <w:tc>
-          <w:tcPr>
-            <w:tcW w:w="3081" w:type="dxa"/>
-            <w:shd w:val="clear" w:color="auto" w:fill="FFFFFF" w:themeFill="background1"/>
-          </w:tcPr>
-          <w:p>
-            <w:pPr>
-              <w:pStyle w:val="BodyText"/>
-              <w:spacing w:line="276" w:lineRule="auto"/>
-            </w:pPr>
-            <w:r>
-              <w:rPr>
-                <w:rFonts w:ascii="CastleTLig" w:hAnsi="CastleTLig"/>
-                <w:sz w:val="20"/>
-                <w:szCs w:val="20"/>
-              </w:rPr>
-              <w:lastRenderedPageBreak/>
-              <w:t>1-3</w:t>
-            </w:r>
-          </w:p>
-        </w:tc>
-        <w:tc>
-          <w:tcPr>
-            <w:tcW w:w="3936" w:type="dxa"/>
-            <w:shd w:val="clear" w:color="auto" w:fill="FFFFFF" w:themeFill="background1"/>
-          </w:tcPr>
-          <w:p>
-            <w:pPr>
-              <w:pStyle w:val="BodyText"/>
-              <w:spacing w:line="276" w:lineRule="auto"/>
-            </w:pPr>
-            <w:r>
-              <w:t>5</w:t>
-            </w:r>
-          </w:p>
-        </w:tc>
-      </w:tr>
-      <w:tr>
-        <w:tc>
-          <w:tcPr>
-            <w:tcW w:w="3063" w:type="dxa"/>
-            <w:shd w:val="clear" w:color="auto" w:fill="FFFFFF" w:themeFill="background1"/>
-          </w:tcPr>
-          <w:p>
-            <w:pPr>
-              <w:pStyle w:val="BodyText"/>
-              <w:spacing w:line="276" w:lineRule="auto"/>
-              <w:jc w:val="both"/>
-            </w:pPr>
-            <w:r>
-              <w:t>Derivatives: slop and rate of change, tangent and normal, derivative of a function, physical meaning of derivative of a function, techniques of differentiation, chain rule, successive derivatives.</w:t>
-            </w:r>
-          </w:p>
-        </w:tc>
-        <w:tc>
-          <w:tcPr>
-            <w:tcW w:w="3081" w:type="dxa"/>
-            <w:shd w:val="clear" w:color="auto" w:fill="FFFFFF" w:themeFill="background1"/>
-          </w:tcPr>
-          <w:p>
-            <w:pPr>
-              <w:pStyle w:val="BodyText"/>
-              <w:spacing w:line="276" w:lineRule="auto"/>
-            </w:pPr>
-            <w:r>
-              <w:rPr>
-                <w:rFonts w:ascii="CastleTLig" w:hAnsi="CastleTLig"/>
-                <w:sz w:val="20"/>
-                <w:szCs w:val="20"/>
-              </w:rPr>
-              <w:t>3</w:t>
-            </w:r>
-          </w:p>
-        </w:tc>
-        <w:tc>
-          <w:tcPr>
-            <w:tcW w:w="3936" w:type="dxa"/>
-            <w:shd w:val="clear" w:color="auto" w:fill="FFFFFF" w:themeFill="background1"/>
-          </w:tcPr>
-          <w:p>
-            <w:pPr>
-              <w:pStyle w:val="BodyText"/>
-              <w:spacing w:line="276" w:lineRule="auto"/>
-            </w:pPr>
-            <w:r>
-              <w:t>3</w:t>
-            </w:r>
-          </w:p>
-        </w:tc>
-      </w:tr>
-      <w:tr>
-        <w:tc>
-          <w:tcPr>
-            <w:tcW w:w="3063" w:type="dxa"/>
-            <w:shd w:val="clear" w:color="auto" w:fill="FFFFFF" w:themeFill="background1"/>
-          </w:tcPr>
-          <w:p>
-            <w:pPr>
-              <w:pStyle w:val="BodyText"/>
-              <w:spacing w:line="276" w:lineRule="auto"/>
-              <w:jc w:val="both"/>
-            </w:pPr>
-            <w:r>
-              <w:t xml:space="preserve">Derivative in graphing and applications: analysis of functions, maximum and minimum, Expansion of functions: Taylor's series, </w:t>
-            </w:r>
-            <w:proofErr w:type="spellStart"/>
-            <w:r>
-              <w:t>Maclaurian's</w:t>
-            </w:r>
-            <w:proofErr w:type="spellEnd"/>
-            <w:r>
-              <w:t xml:space="preserve"> series, Leibniz; Rolle's and Mean Value theorems, Partials and total derivatives of a function of two or three variables.</w:t>
-            </w:r>
-          </w:p>
-        </w:tc>
-        <w:tc>
-          <w:tcPr>
-            <w:tcW w:w="3081" w:type="dxa"/>
-            <w:shd w:val="clear" w:color="auto" w:fill="FFFFFF" w:themeFill="background1"/>
-          </w:tcPr>
-          <w:p>
-            <w:pPr>
-              <w:pStyle w:val="BodyText"/>
-              <w:spacing w:line="276" w:lineRule="auto"/>
-            </w:pPr>
-            <w:r>
-              <w:rPr>
-                <w:rFonts w:ascii="CastleTLig" w:hAnsi="CastleTLig"/>
-                <w:sz w:val="20"/>
-                <w:szCs w:val="20"/>
-              </w:rPr>
-              <w:t>1-</w:t>
-            </w:r>
-            <w:r>
-              <w:rPr>
-                <w:rFonts w:ascii="CastleTLig" w:hAnsi="CastleTLig"/>
-                <w:sz w:val="20"/>
-                <w:szCs w:val="20"/>
-              </w:rPr>
-              <w:t>3</w:t>
-            </w:r>
-          </w:p>
-        </w:tc>
-        <w:tc>
-          <w:tcPr>
-            <w:tcW w:w="3936" w:type="dxa"/>
-            <w:shd w:val="clear" w:color="auto" w:fill="FFFFFF" w:themeFill="background1"/>
-          </w:tcPr>
-          <w:p>
-            <w:pPr>
-              <w:pStyle w:val="BodyText"/>
-              <w:spacing w:line="276" w:lineRule="auto"/>
-            </w:pPr>
-            <w:r>
-              <w:t>3</w:t>
-            </w:r>
-          </w:p>
-        </w:tc>
-      </w:tr>
-      <w:tr>
-        <w:tc>
-          <w:tcPr>
-            <w:tcW w:w="3063" w:type="dxa"/>
-            <w:shd w:val="clear" w:color="auto" w:fill="FFFFFF" w:themeFill="background1"/>
-          </w:tcPr>
-          <w:p>
-            <w:pPr>
-              <w:pStyle w:val="BodyText"/>
-              <w:spacing w:line="276" w:lineRule="auto"/>
-              <w:jc w:val="both"/>
-            </w:pPr>
-            <w:r>
-              <w:t>Different technique of integration: integration, fundamental integrals, methods of substitutions, integration of rational functions, integration by parts, integrals of special trigonometric functions, reduction formulae for trigonometric functions.</w:t>
-            </w:r>
-          </w:p>
-        </w:tc>
-        <w:tc>
-          <w:tcPr>
-            <w:tcW w:w="3081" w:type="dxa"/>
-            <w:shd w:val="clear" w:color="auto" w:fill="FFFFFF" w:themeFill="background1"/>
-          </w:tcPr>
-          <w:p>
-            <w:pPr>
-              <w:pStyle w:val="BodyText"/>
-              <w:spacing w:line="276" w:lineRule="auto"/>
-            </w:pPr>
-            <w:r>
-              <w:rPr>
-                <w:rFonts w:ascii="CastleTLig" w:hAnsi="CastleTLig"/>
-                <w:sz w:val="20"/>
-                <w:szCs w:val="20"/>
-              </w:rPr>
-              <w:t>3</w:t>
-            </w:r>
-          </w:p>
-        </w:tc>
-        <w:tc>
-          <w:tcPr>
-            <w:tcW w:w="3936" w:type="dxa"/>
-            <w:shd w:val="clear" w:color="auto" w:fill="FFFFFF" w:themeFill="background1"/>
-          </w:tcPr>
-          <w:p>
-            <w:pPr>
-              <w:pStyle w:val="BodyText"/>
-              <w:spacing w:line="276" w:lineRule="auto"/>
-            </w:pPr>
-            <w:r>
-              <w:t>5</w:t>
-            </w:r>
-          </w:p>
-        </w:tc>
-      </w:tr>
-      <w:tr>
-        <w:tc>
-          <w:tcPr>
-            <w:tcW w:w="3063" w:type="dxa"/>
-            <w:shd w:val="clear" w:color="auto" w:fill="FFFFFF" w:themeFill="background1"/>
-          </w:tcPr>
-          <w:p>
-            <w:pPr>
-              <w:pStyle w:val="NoSpacing"/>
-              <w:jc w:val="both"/>
-              <w:rPr>
-                <w:rFonts w:ascii="Times New Roman" w:hAnsi="Times New Roman" w:cs="Times New Roman"/>
-              </w:rPr>
-            </w:pPr>
-            <w:r>
-              <w:rPr>
-                <w:rFonts w:ascii="Times New Roman" w:hAnsi="Times New Roman" w:cs="Times New Roman"/>
-              </w:rPr>
-              <w:t xml:space="preserve">Definite integrals: general properties of definite integral, definite integral as the limit of sum and as an area, definition of Riemann integral, Fundamental theorem of integral calculus and its applications to definite integrals, determination of arc length, Improper integrals, Double integrals, Evaluation of Areas and </w:t>
-            </w:r>
-            <w:proofErr w:type="spellStart"/>
-            <w:r>
-              <w:rPr>
-                <w:rFonts w:ascii="Times New Roman" w:hAnsi="Times New Roman" w:cs="Times New Roman"/>
-              </w:rPr>
-              <w:t>Volumes.Introduction</w:t>
-            </w:r>
-            <w:proofErr w:type="spellEnd"/>
-            <w:r>
-              <w:rPr>
-                <w:rFonts w:ascii="Times New Roman" w:hAnsi="Times New Roman" w:cs="Times New Roman"/>
-              </w:rPr>
-              <w:t xml:space="preserve"> to MATLAB and LAB Sessions</w:t>
-            </w:r>
-            <w:r>
-              <w:rPr>
-                <w:rFonts w:ascii="Times New Roman" w:hAnsi="Times New Roman" w:cs="Times New Roman"/>
-              </w:rPr>
-              <w:t>.</w:t>
-            </w:r>
-          </w:p>
-          <w:p>
-            <w:pPr>
-              <w:pStyle w:val="BodyText"/>
-              <w:spacing w:line="276" w:lineRule="auto"/>
-              <w:jc w:val="both"/>
-            </w:pPr>
-          </w:p>
-        </w:tc>
-        <w:tc>
-          <w:tcPr>
-            <w:tcW w:w="3081" w:type="dxa"/>
-            <w:shd w:val="clear" w:color="auto" w:fill="FFFFFF" w:themeFill="background1"/>
-          </w:tcPr>
-          <w:p>
-            <w:pPr>
-              <w:pStyle w:val="BodyText"/>
-              <w:spacing w:line="276" w:lineRule="auto"/>
-            </w:pPr>
-            <w:r>
-              <w:rPr>
-                <w:rFonts w:ascii="CastleTLig" w:hAnsi="CastleTLig"/>
-                <w:sz w:val="20"/>
-                <w:szCs w:val="20"/>
-              </w:rPr>
-              <w:t>3</w:t>
-            </w:r>
-          </w:p>
-        </w:tc>
-        <w:tc>
-          <w:tcPr>
-            <w:tcW w:w="3936" w:type="dxa"/>
-            <w:shd w:val="clear" w:color="auto" w:fill="FFFFFF" w:themeFill="background1"/>
-          </w:tcPr>
-          <w:p>
-            <w:pPr>
-              <w:pStyle w:val="BodyText"/>
-              <w:spacing w:line="276" w:lineRule="auto"/>
-            </w:pPr>
-            <w:r>
-              <w:t>6</w:t>
-            </w:r>
-          </w:p>
-        </w:tc>
-      </w:tr>
-    </w:tbl>
     <w:p>
       <w:pPr>
         <w:pStyle w:val="BodyText"/>
@@ -4731,7 +4900,7 @@
       <w:tr>
         <w:tc>
           <w:tcPr>
-            <w:tcW w:w="558" w:type="dxa"/>
+            <w:tcW w:w="630" w:type="dxa"/>
             <w:shd w:val="clear" w:color="auto" w:fill="D9D9D9" w:themeFill="background1" w:themeFillShade="D9"/>
           </w:tcPr>
           <w:p>
@@ -4757,7 +4926,7 @@
         </w:tc>
         <w:tc>
           <w:tcPr>
-            <w:tcW w:w="2610" w:type="dxa"/>
+            <w:tcW w:w="2597" w:type="dxa"/>
             <w:shd w:val="clear" w:color="auto" w:fill="D9D9D9" w:themeFill="background1" w:themeFillShade="D9"/>
           </w:tcPr>
           <w:p>
@@ -4783,7 +4952,7 @@
         </w:tc>
         <w:tc>
           <w:tcPr>
-            <w:tcW w:w="3240" w:type="dxa"/>
+            <w:tcW w:w="3219" w:type="dxa"/>
             <w:shd w:val="clear" w:color="auto" w:fill="D9D9D9" w:themeFill="background1" w:themeFillShade="D9"/>
           </w:tcPr>
           <w:p>
@@ -4809,7 +4978,7 @@
         </w:tc>
         <w:tc>
           <w:tcPr>
-            <w:tcW w:w="3690" w:type="dxa"/>
+            <w:tcW w:w="3661" w:type="dxa"/>
             <w:shd w:val="clear" w:color="auto" w:fill="D9D9D9" w:themeFill="background1" w:themeFillShade="D9"/>
           </w:tcPr>
           <w:p>
@@ -4837,7 +5006,7 @@
       <w:tr>
         <w:tc>
           <w:tcPr>
-            <w:tcW w:w="558" w:type="dxa"/>
+            <w:tcW w:w="630" w:type="dxa"/>
             <w:shd w:val="clear" w:color="auto" w:fill="FFFFFF" w:themeFill="background1"/>
           </w:tcPr>
           <w:p>
@@ -4860,7 +5029,7 @@
         </w:tc>
         <w:tc>
           <w:tcPr>
-            <w:tcW w:w="2610" w:type="dxa"/>
+            <w:tcW w:w="2597" w:type="dxa"/>
             <w:shd w:val="clear" w:color="auto" w:fill="FFFFFF" w:themeFill="background1"/>
           </w:tcPr>
           <w:p>
@@ -4883,56 +5052,64 @@
         </w:tc>
         <w:tc>
           <w:tcPr>
-            <w:tcW w:w="3240" w:type="dxa"/>
-            <w:shd w:val="clear" w:color="auto" w:fill="FFFFFF" w:themeFill="background1"/>
-          </w:tcPr>
-          <w:p>
-            <w:pPr>
-              <w:rPr>
-                <w:rFonts w:ascii="Times New Roman" w:hAnsi="Times New Roman" w:cs="Times New Roman"/>
-                <w:sz w:val="24"/>
-                <w:szCs w:val="24"/>
-              </w:rPr>
-            </w:pPr>
-            <w:r>
-              <w:rPr>
-                <w:rFonts w:ascii="Times New Roman" w:hAnsi="Times New Roman" w:cs="Times New Roman"/>
-                <w:sz w:val="24"/>
-                <w:szCs w:val="24"/>
-              </w:rPr>
-              <w:t>Quiz, Midterm, Final</w:t>
-            </w:r>
-          </w:p>
-          <w:p>
-            <w:pPr>
-              <w:rPr>
-                <w:rFonts w:ascii="Times New Roman" w:hAnsi="Times New Roman" w:cs="Times New Roman"/>
-                <w:sz w:val="24"/>
-                <w:szCs w:val="24"/>
-              </w:rPr>
-            </w:pPr>
-          </w:p>
-        </w:tc>
-        <w:tc>
-          <w:tcPr>
-            <w:tcW w:w="3690" w:type="dxa"/>
-            <w:shd w:val="clear" w:color="auto" w:fill="FFFFFF" w:themeFill="background1"/>
-          </w:tcPr>
-          <w:p>
-            <w:pPr>
-              <w:rPr>
-                <w:rFonts w:ascii="Times New Roman" w:hAnsi="Times New Roman" w:cs="Times New Roman"/>
-                <w:sz w:val="24"/>
-                <w:szCs w:val="24"/>
-              </w:rPr>
-            </w:pPr>
-            <w:r>
-              <w:rPr>
-                <w:rFonts w:ascii="Times New Roman" w:hAnsi="Times New Roman" w:cs="Times New Roman"/>
-                <w:sz w:val="24"/>
-                <w:szCs w:val="24"/>
-              </w:rPr>
-              <w:t>K1, K2, A1, S1, S2</w:t>
+            <w:tcW w:w="3219" w:type="dxa"/>
+            <w:shd w:val="clear" w:color="auto" w:fill="FFFFFF" w:themeFill="background1"/>
+          </w:tcPr>
+          <w:p>
+            <w:pPr>
+              <w:rPr>
+                <w:rFonts w:ascii="Times" w:hAnsi="Times" w:cs="Arial"/>
+                <w:sz w:val="24"/>
+                <w:szCs w:val="24"/>
+              </w:rPr>
+            </w:pPr>
+          </w:p>
+          <w:p>
+            <w:pPr>
+              <w:rPr>
+                <w:rFonts w:ascii="Times New Roman" w:hAnsi="Times New Roman" w:cs="Times New Roman"/>
+                <w:sz w:val="24"/>
+                <w:szCs w:val="24"/>
+              </w:rPr>
+            </w:pPr>
+            <w:r>
+              <w:rPr>
+                <w:rFonts w:ascii="Times" w:hAnsi="Times" w:cs="Arial"/>
+                <w:sz w:val="24"/>
+                <w:szCs w:val="24"/>
+              </w:rPr>
+              <w:t>Midterm, Final and Q</w:t>
+            </w:r>
+            <w:r>
+              <w:rPr>
+                <w:rFonts w:ascii="Times" w:hAnsi="Times" w:cs="Arial"/>
+                <w:sz w:val="24"/>
+                <w:szCs w:val="24"/>
+              </w:rPr>
+              <w:t xml:space="preserve">uizzes </w:t>
+            </w:r>
+          </w:p>
+        </w:tc>
+        <w:tc>
+          <w:tcPr>
+            <w:tcW w:w="3661" w:type="dxa"/>
+            <w:shd w:val="clear" w:color="auto" w:fill="FFFFFF" w:themeFill="background1"/>
+          </w:tcPr>
+          <w:p>
+            <w:pPr>
+              <w:rPr>
+                <w:rFonts w:ascii="Times New Roman" w:hAnsi="Times New Roman" w:cs="Times New Roman"/>
+                <w:sz w:val="24"/>
+                <w:szCs w:val="24"/>
+              </w:rPr>
+            </w:pPr>
+            <w:r>
+              <w:rPr>
+                <w:rFonts w:ascii="Times" w:hAnsi="Times" w:cs="Arial"/>
+                <w:sz w:val="24"/>
+                <w:szCs w:val="24"/>
+              </w:rPr>
+              <w:t>1-5</w:t>
             </w:r>
           </w:p>
         </w:tc>
@@ -4940,7 +5117,7 @@
       <w:tr>
         <w:tc>
           <w:tcPr>
-            <w:tcW w:w="558" w:type="dxa"/>
+            <w:tcW w:w="630" w:type="dxa"/>
             <w:shd w:val="clear" w:color="auto" w:fill="FFFFFF" w:themeFill="background1"/>
           </w:tcPr>
           <w:p>
@@ -4963,7 +5140,7 @@
         </w:tc>
         <w:tc>
           <w:tcPr>
-            <w:tcW w:w="2610" w:type="dxa"/>
+            <w:tcW w:w="2597" w:type="dxa"/>
             <w:shd w:val="clear" w:color="auto" w:fill="FFFFFF" w:themeFill="background1"/>
           </w:tcPr>
           <w:p>
@@ -4986,48 +5163,72 @@
         </w:tc>
         <w:tc>
           <w:tcPr>
-            <w:tcW w:w="3240" w:type="dxa"/>
-            <w:shd w:val="clear" w:color="auto" w:fill="FFFFFF" w:themeFill="background1"/>
-          </w:tcPr>
-          <w:p>
-            <w:pPr>
-              <w:rPr>
-                <w:rFonts w:ascii="Times New Roman" w:hAnsi="Times New Roman" w:cs="Times New Roman"/>
-                <w:sz w:val="24"/>
-                <w:szCs w:val="24"/>
-              </w:rPr>
-            </w:pPr>
-          </w:p>
-          <w:p>
-            <w:pPr>
-              <w:rPr>
-                <w:rFonts w:ascii="Times New Roman" w:hAnsi="Times New Roman" w:cs="Times New Roman"/>
-                <w:sz w:val="24"/>
-                <w:szCs w:val="24"/>
-              </w:rPr>
-            </w:pPr>
-          </w:p>
-        </w:tc>
-        <w:tc>
-          <w:tcPr>
-            <w:tcW w:w="3690" w:type="dxa"/>
-            <w:shd w:val="clear" w:color="auto" w:fill="FFFFFF" w:themeFill="background1"/>
-          </w:tcPr>
-          <w:p>
-            <w:pPr>
-              <w:rPr>
-                <w:rFonts w:ascii="Times New Roman" w:hAnsi="Times New Roman" w:cs="Times New Roman"/>
-                <w:sz w:val="24"/>
-                <w:szCs w:val="24"/>
-              </w:rPr>
-            </w:pPr>
+            <w:tcW w:w="3219" w:type="dxa"/>
+            <w:shd w:val="clear" w:color="auto" w:fill="FFFFFF" w:themeFill="background1"/>
+          </w:tcPr>
+          <w:p>
+            <w:pPr>
+              <w:rPr>
+                <w:rFonts w:ascii="Times" w:hAnsi="Times" w:cs="Arial"/>
+                <w:sz w:val="24"/>
+                <w:szCs w:val="24"/>
+              </w:rPr>
+            </w:pPr>
+          </w:p>
+          <w:p>
+            <w:pPr>
+              <w:rPr>
+                <w:rFonts w:ascii="Times New Roman" w:hAnsi="Times New Roman" w:cs="Times New Roman"/>
+                <w:sz w:val="24"/>
+                <w:szCs w:val="24"/>
+              </w:rPr>
+            </w:pPr>
+            <w:r>
+              <w:rPr>
+                <w:rFonts w:ascii="Times" w:hAnsi="Times" w:cs="Arial"/>
+                <w:sz w:val="24"/>
+                <w:szCs w:val="24"/>
+              </w:rPr>
+              <w:t>P</w:t>
+            </w:r>
+            <w:r>
+              <w:rPr>
+                <w:rFonts w:ascii="Times" w:hAnsi="Times" w:cs="Arial"/>
+                <w:sz w:val="24"/>
+                <w:szCs w:val="24"/>
+              </w:rPr>
+              <w:t>resentation</w:t>
+            </w:r>
+          </w:p>
+        </w:tc>
+        <w:tc>
+          <w:tcPr>
+            <w:tcW w:w="3661" w:type="dxa"/>
+            <w:shd w:val="clear" w:color="auto" w:fill="FFFFFF" w:themeFill="background1"/>
+          </w:tcPr>
+          <w:p>
+            <w:pPr>
+              <w:rPr>
+                <w:rFonts w:ascii="Times New Roman" w:hAnsi="Times New Roman" w:cs="Times New Roman"/>
+                <w:sz w:val="24"/>
+                <w:szCs w:val="24"/>
+              </w:rPr>
+            </w:pPr>
+            <w:r>
+              <w:rPr>
+                <w:rFonts w:ascii="Times" w:hAnsi="Times" w:cs="Arial"/>
+                <w:sz w:val="24"/>
+                <w:szCs w:val="24"/>
+              </w:rPr>
+              <w:t>1-5</w:t>
+            </w:r>
           </w:p>
         </w:tc>
       </w:tr>
       <w:tr>
         <w:tc>
           <w:tcPr>
-            <w:tcW w:w="558" w:type="dxa"/>
+            <w:tcW w:w="630" w:type="dxa"/>
             <w:shd w:val="clear" w:color="auto" w:fill="FFFFFF" w:themeFill="background1"/>
           </w:tcPr>
           <w:p>
@@ -5050,7 +5251,7 @@
         </w:tc>
         <w:tc>
           <w:tcPr>
-            <w:tcW w:w="2610" w:type="dxa"/>
+            <w:tcW w:w="2597" w:type="dxa"/>
             <w:shd w:val="clear" w:color="auto" w:fill="FFFFFF" w:themeFill="background1"/>
           </w:tcPr>
           <w:p>
@@ -5073,22 +5274,31 @@
         </w:tc>
         <w:tc>
           <w:tcPr>
-            <w:tcW w:w="3240" w:type="dxa"/>
-            <w:shd w:val="clear" w:color="auto" w:fill="FFFFFF" w:themeFill="background1"/>
-          </w:tcPr>
-          <w:p>
-            <w:pPr>
-              <w:rPr>
-                <w:rFonts w:ascii="Times New Roman" w:hAnsi="Times New Roman" w:cs="Times New Roman"/>
-                <w:sz w:val="24"/>
-                <w:szCs w:val="24"/>
-              </w:rPr>
-            </w:pPr>
-          </w:p>
-        </w:tc>
-        <w:tc>
-          <w:tcPr>
-            <w:tcW w:w="3690" w:type="dxa"/>
+            <w:tcW w:w="3219" w:type="dxa"/>
+            <w:shd w:val="clear" w:color="auto" w:fill="FFFFFF" w:themeFill="background1"/>
+          </w:tcPr>
+          <w:p>
+            <w:pPr>
+              <w:rPr>
+                <w:rFonts w:ascii="Times" w:hAnsi="Times" w:cs="Arial"/>
+                <w:sz w:val="24"/>
+                <w:szCs w:val="24"/>
+              </w:rPr>
+            </w:pPr>
+          </w:p>
+          <w:p>
+            <w:pPr>
+              <w:rPr>
+                <w:rFonts w:ascii="Times New Roman" w:hAnsi="Times New Roman" w:cs="Times New Roman"/>
+                <w:sz w:val="24"/>
+                <w:szCs w:val="24"/>
+              </w:rPr>
+            </w:pPr>
+          </w:p>
+        </w:tc>
+        <w:tc>
+          <w:tcPr>
+            <w:tcW w:w="3661" w:type="dxa"/>
             <w:shd w:val="clear" w:color="auto" w:fill="FFFFFF" w:themeFill="background1"/>
           </w:tcPr>
           <w:p>
@@ -5105,7 +5315,7 @@
       <w:tr>
         <w:tc>
           <w:tcPr>
-            <w:tcW w:w="558" w:type="dxa"/>
+            <w:tcW w:w="630" w:type="dxa"/>
             <w:shd w:val="clear" w:color="auto" w:fill="FFFFFF" w:themeFill="background1"/>
           </w:tcPr>
           <w:p>
@@ -5128,7 +5338,7 @@
         </w:tc>
         <w:tc>
           <w:tcPr>
-            <w:tcW w:w="2610" w:type="dxa"/>
+            <w:tcW w:w="2597" w:type="dxa"/>
             <w:shd w:val="clear" w:color="auto" w:fill="FFFFFF" w:themeFill="background1"/>
           </w:tcPr>
           <w:p>
@@ -5151,48 +5361,64 @@
         </w:tc>
         <w:tc>
           <w:tcPr>
-            <w:tcW w:w="3240" w:type="dxa"/>
-            <w:shd w:val="clear" w:color="auto" w:fill="FFFFFF" w:themeFill="background1"/>
-          </w:tcPr>
-          <w:p>
-            <w:pPr>
-              <w:rPr>
-                <w:rFonts w:ascii="Times New Roman" w:hAnsi="Times New Roman" w:cs="Times New Roman"/>
-                <w:sz w:val="24"/>
-                <w:szCs w:val="24"/>
-              </w:rPr>
-            </w:pPr>
-          </w:p>
-          <w:p>
-            <w:pPr>
-              <w:rPr>
-                <w:rFonts w:ascii="Times New Roman" w:hAnsi="Times New Roman" w:cs="Times New Roman"/>
-                <w:sz w:val="24"/>
-                <w:szCs w:val="24"/>
-              </w:rPr>
-            </w:pPr>
-          </w:p>
-        </w:tc>
-        <w:tc>
-          <w:tcPr>
-            <w:tcW w:w="3690" w:type="dxa"/>
-            <w:shd w:val="clear" w:color="auto" w:fill="FFFFFF" w:themeFill="background1"/>
-          </w:tcPr>
-          <w:p>
-            <w:pPr>
-              <w:rPr>
-                <w:rFonts w:ascii="Times New Roman" w:hAnsi="Times New Roman" w:cs="Times New Roman"/>
-                <w:sz w:val="24"/>
-                <w:szCs w:val="24"/>
-              </w:rPr>
-            </w:pPr>
+            <w:tcW w:w="3219" w:type="dxa"/>
+            <w:shd w:val="clear" w:color="auto" w:fill="FFFFFF" w:themeFill="background1"/>
+          </w:tcPr>
+          <w:p>
+            <w:pPr>
+              <w:rPr>
+                <w:rFonts w:ascii="Times" w:hAnsi="Times" w:cs="Arial"/>
+                <w:sz w:val="24"/>
+                <w:szCs w:val="24"/>
+              </w:rPr>
+            </w:pPr>
+            <w:r>
+              <w:rPr>
+                <w:rFonts w:ascii="Times" w:hAnsi="Times" w:cs="Arial"/>
+                <w:sz w:val="24"/>
+                <w:szCs w:val="24"/>
+              </w:rPr>
+              <w:t>Group</w:t>
+            </w:r>
+          </w:p>
+          <w:p>
+            <w:pPr>
+              <w:rPr>
+                <w:rFonts w:ascii="Times New Roman" w:hAnsi="Times New Roman" w:cs="Times New Roman"/>
+                <w:sz w:val="24"/>
+                <w:szCs w:val="24"/>
+              </w:rPr>
+            </w:pPr>
+          </w:p>
+        </w:tc>
+        <w:tc>
+          <w:tcPr>
+            <w:tcW w:w="3661" w:type="dxa"/>
+            <w:shd w:val="clear" w:color="auto" w:fill="FFFFFF" w:themeFill="background1"/>
+          </w:tcPr>
+          <w:p>
+            <w:pPr>
+              <w:rPr>
+                <w:rFonts w:ascii="Times New Roman" w:hAnsi="Times New Roman" w:cs="Times New Roman"/>
+                <w:sz w:val="24"/>
+                <w:szCs w:val="24"/>
+              </w:rPr>
+            </w:pPr>
+            <w:r>
+              <w:rPr>
+                <w:rFonts w:ascii="Times" w:hAnsi="Times" w:cs="Arial"/>
+                <w:sz w:val="24"/>
+                <w:szCs w:val="24"/>
+              </w:rPr>
+              <w:t>1-5</w:t>
+            </w:r>
           </w:p>
         </w:tc>
       </w:tr>
       <w:tr>
         <w:tc>
           <w:tcPr>
-            <w:tcW w:w="558" w:type="dxa"/>
+            <w:tcW w:w="630" w:type="dxa"/>
             <w:shd w:val="clear" w:color="auto" w:fill="FFFFFF" w:themeFill="background1"/>
           </w:tcPr>
           <w:p>
@@ -5215,7 +5441,7 @@
         </w:tc>
         <w:tc>
           <w:tcPr>
-            <w:tcW w:w="2610" w:type="dxa"/>
+            <w:tcW w:w="2597" w:type="dxa"/>
             <w:shd w:val="clear" w:color="auto" w:fill="FFFFFF" w:themeFill="background1"/>
           </w:tcPr>
           <w:p>
@@ -5238,31 +5464,31 @@
         </w:tc>
         <w:tc>
           <w:tcPr>
-            <w:tcW w:w="3240" w:type="dxa"/>
-            <w:shd w:val="clear" w:color="auto" w:fill="FFFFFF" w:themeFill="background1"/>
-          </w:tcPr>
-          <w:p>
-            <w:pPr>
-              <w:rPr>
-                <w:rFonts w:ascii="Times New Roman" w:hAnsi="Times New Roman" w:cs="Times New Roman"/>
-                <w:sz w:val="24"/>
-                <w:szCs w:val="24"/>
-              </w:rPr>
-            </w:pPr>
-          </w:p>
-          <w:p>
-            <w:pPr>
-              <w:rPr>
-                <w:rFonts w:ascii="Times New Roman" w:hAnsi="Times New Roman" w:cs="Times New Roman"/>
-                <w:sz w:val="24"/>
-                <w:szCs w:val="24"/>
-              </w:rPr>
-            </w:pPr>
-          </w:p>
-        </w:tc>
-        <w:tc>
-          <w:tcPr>
-            <w:tcW w:w="3690" w:type="dxa"/>
+            <w:tcW w:w="3219" w:type="dxa"/>
+            <w:shd w:val="clear" w:color="auto" w:fill="FFFFFF" w:themeFill="background1"/>
+          </w:tcPr>
+          <w:p>
+            <w:pPr>
+              <w:rPr>
+                <w:rFonts w:ascii="Times" w:hAnsi="Times" w:cs="Arial"/>
+                <w:sz w:val="24"/>
+                <w:szCs w:val="24"/>
+              </w:rPr>
+            </w:pPr>
+          </w:p>
+          <w:p>
+            <w:pPr>
+              <w:rPr>
+                <w:rFonts w:ascii="Times New Roman" w:hAnsi="Times New Roman" w:cs="Times New Roman"/>
+                <w:sz w:val="24"/>
+                <w:szCs w:val="24"/>
+              </w:rPr>
+            </w:pPr>
+          </w:p>
+        </w:tc>
+        <w:tc>
+          <w:tcPr>
+            <w:tcW w:w="3661" w:type="dxa"/>
             <w:shd w:val="clear" w:color="auto" w:fill="FFFFFF" w:themeFill="background1"/>
           </w:tcPr>
           <w:p>
@@ -5279,30 +5505,31 @@
       <w:tr>
         <w:tc>
           <w:tcPr>
-            <w:tcW w:w="558" w:type="dxa"/>
-            <w:shd w:val="clear" w:color="auto" w:fill="FFFFFF" w:themeFill="background1"/>
-          </w:tcPr>
-          <w:p>
-            <w:pPr>
-              <w:rPr>
-                <w:rFonts w:ascii="Times New Roman" w:hAnsi="Times New Roman" w:cs="Times New Roman"/>
-                <w:sz w:val="24"/>
-                <w:szCs w:val="24"/>
-              </w:rPr>
-            </w:pPr>
-            <w:r>
-              <w:rPr>
-                <w:rFonts w:ascii="Times New Roman" w:hAnsi="Times New Roman" w:cs="Times New Roman"/>
-                <w:sz w:val="24"/>
-                <w:szCs w:val="24"/>
-              </w:rPr>
+            <w:tcW w:w="630" w:type="dxa"/>
+            <w:shd w:val="clear" w:color="auto" w:fill="FFFFFF" w:themeFill="background1"/>
+          </w:tcPr>
+          <w:p>
+            <w:pPr>
+              <w:rPr>
+                <w:rFonts w:ascii="Times New Roman" w:hAnsi="Times New Roman" w:cs="Times New Roman"/>
+                <w:sz w:val="24"/>
+                <w:szCs w:val="24"/>
+              </w:rPr>
+            </w:pPr>
+            <w:r>
+              <w:rPr>
+                <w:rFonts w:ascii="Times New Roman" w:hAnsi="Times New Roman" w:cs="Times New Roman"/>
+                <w:sz w:val="24"/>
+                <w:szCs w:val="24"/>
+              </w:rPr>
+              <w:lastRenderedPageBreak/>
               <w:t>6.</w:t>
             </w:r>
           </w:p>
         </w:tc>
         <w:tc>
           <w:tcPr>
-            <w:tcW w:w="2610" w:type="dxa"/>
+            <w:tcW w:w="2597" w:type="dxa"/>
             <w:shd w:val="clear" w:color="auto" w:fill="FFFFFF" w:themeFill="background1"/>
           </w:tcPr>
           <w:p>
@@ -5334,41 +5561,57 @@
         </w:tc>
         <w:tc>
           <w:tcPr>
-            <w:tcW w:w="3240" w:type="dxa"/>
-            <w:shd w:val="clear" w:color="auto" w:fill="FFFFFF" w:themeFill="background1"/>
-          </w:tcPr>
-          <w:p>
-            <w:pPr>
-              <w:rPr>
-                <w:rFonts w:ascii="Times New Roman" w:hAnsi="Times New Roman" w:cs="Times New Roman"/>
-                <w:sz w:val="24"/>
-                <w:szCs w:val="24"/>
-              </w:rPr>
-            </w:pPr>
-          </w:p>
-          <w:p>
-            <w:pPr>
-              <w:rPr>
-                <w:rFonts w:ascii="Times New Roman" w:hAnsi="Times New Roman" w:cs="Times New Roman"/>
-                <w:sz w:val="24"/>
-                <w:szCs w:val="24"/>
-              </w:rPr>
-            </w:pPr>
-          </w:p>
-        </w:tc>
-        <w:tc>
-          <w:tcPr>
-            <w:tcW w:w="3690" w:type="dxa"/>
-            <w:shd w:val="clear" w:color="auto" w:fill="FFFFFF" w:themeFill="background1"/>
-          </w:tcPr>
-          <w:p>
-            <w:pPr>
-              <w:rPr>
-                <w:rFonts w:ascii="Times New Roman" w:hAnsi="Times New Roman" w:cs="Times New Roman"/>
-                <w:sz w:val="24"/>
-                <w:szCs w:val="24"/>
-              </w:rPr>
-            </w:pPr>
+            <w:tcW w:w="3219" w:type="dxa"/>
+            <w:shd w:val="clear" w:color="auto" w:fill="FFFFFF" w:themeFill="background1"/>
+          </w:tcPr>
+          <w:p>
+            <w:pPr>
+              <w:rPr>
+                <w:rFonts w:ascii="Times" w:hAnsi="Times" w:cs="Arial"/>
+                <w:sz w:val="24"/>
+                <w:szCs w:val="24"/>
+              </w:rPr>
+            </w:pPr>
+            <w:r>
+              <w:rPr>
+                <w:rFonts w:ascii="Times" w:hAnsi="Times" w:cs="Arial"/>
+                <w:sz w:val="24"/>
+                <w:szCs w:val="24"/>
+              </w:rPr>
+              <w:t>Assignment</w:t>
+            </w:r>
+          </w:p>
+          <w:p>
+            <w:pPr>
+              <w:rPr>
+                <w:rFonts w:ascii="Times New Roman" w:hAnsi="Times New Roman" w:cs="Times New Roman"/>
+                <w:sz w:val="24"/>
+                <w:szCs w:val="24"/>
+              </w:rPr>
+            </w:pPr>
+          </w:p>
+        </w:tc>
+        <w:tc>
+          <w:tcPr>
+            <w:tcW w:w="3661" w:type="dxa"/>
+            <w:shd w:val="clear" w:color="auto" w:fill="FFFFFF" w:themeFill="background1"/>
+          </w:tcPr>
+          <w:p>
+            <w:pPr>
+              <w:rPr>
+                <w:rFonts w:ascii="Times New Roman" w:hAnsi="Times New Roman" w:cs="Times New Roman"/>
+                <w:sz w:val="24"/>
+                <w:szCs w:val="24"/>
+              </w:rPr>
+            </w:pPr>
+            <w:r>
+              <w:rPr>
+                <w:rFonts w:ascii="Times" w:hAnsi="Times" w:cs="Arial"/>
+                <w:sz w:val="24"/>
+                <w:szCs w:val="24"/>
+              </w:rPr>
+              <w:t>1-5</w:t>
+            </w:r>
           </w:p>
         </w:tc>
       </w:tr>
@@ -6087,7 +6330,7 @@
                 <w:sz w:val="24"/>
                 <w:szCs w:val="24"/>
               </w:rPr>
-              <w:t>2</w:t>
+              <w:t>3</w:t>
             </w:r>
           </w:p>
           <w:p>
@@ -6223,7 +6466,7 @@
                 <w:sz w:val="24"/>
                 <w:szCs w:val="24"/>
               </w:rPr>
-              <w:t>2</w:t>
+              <w:t>3</w:t>
             </w:r>
           </w:p>
           <w:p>
@@ -6477,6 +6720,8 @@
               </w:rPr>
               <w:t>3</w:t>
             </w:r>
+            <w:bookmarkStart w:id="0" w:name="_GoBack"/>
+            <w:bookmarkEnd w:id="0"/>
           </w:p>
           <w:p>
             <w:pPr>
@@ -6962,8 +7207,6 @@
       <w:r>
         <w:t>Course Enhancement</w:t>
       </w:r>
-      <w:bookmarkStart w:id="0" w:name="_GoBack"/>
-      <w:bookmarkEnd w:id="0"/>
       <w:r>
         <w:t>:</w:t>
       </w:r>
@@ -10076,6 +10319,92 @@
     </w:lvl>
   </w:abstractNum>
   <w:abstractNum w:abstractNumId="27" w15:restartNumberingAfterBreak="0">
+    <w:nsid w:val="799F192F"/>
+    <w:multiLevelType w:val="multilevel"/>
+    <w:tmpl w:val="990A8EF4"/>
+    <w:lvl w:ilvl="0">
+      <w:start w:val="1"/>
+      <w:numFmt w:val="decimal"/>
+      <w:lvlText w:val="%1."/>
+      <w:lvlJc w:val="left"/>
+      <w:pPr>
+        <w:ind w:left="720" w:hanging="360"/>
+      </w:pPr>
+    </w:lvl>
+    <w:lvl w:ilvl="1">
+      <w:start w:val="1"/>
+      <w:numFmt w:val="lowerLetter"/>
+      <w:lvlText w:val="%2."/>
+      <w:lvlJc w:val="left"/>
+      <w:pPr>
+        <w:ind w:left="1440" w:hanging="360"/>
+      </w:pPr>
+    </w:lvl>
+    <w:lvl w:ilvl="2">
+      <w:start w:val="1"/>
+      <w:numFmt w:val="lowerRoman"/>
+      <w:lvlText w:val="%3."/>
+      <w:lvlJc w:val="right"/>
+      <w:pPr>
+        <w:ind w:left="2160" w:hanging="180"/>
+      </w:pPr>
+    </w:lvl>
+    <w:lvl w:ilvl="3">
+      <w:start w:val="1"/>
+      <w:numFmt w:val="decimal"/>
+      <w:lvlText w:val="%4."/>
+      <w:lvlJc w:val="left"/>
+      <w:pPr>
+        <w:ind w:left="2880" w:hanging="360"/>
+      </w:pPr>
+    </w:lvl>
+    <w:lvl w:ilvl="4">
+      <w:start w:val="1"/>
+      <w:numFmt w:val="lowerLetter"/>
+      <w:lvlText w:val="%5."/>
+      <w:lvlJc w:val="left"/>
+      <w:pPr>
+        <w:ind w:left="3600" w:hanging="360"/>
+      </w:pPr>
+    </w:lvl>
+    <w:lvl w:ilvl="5">
+      <w:start w:val="1"/>
+      <w:numFmt w:val="lowerRoman"/>
+      <w:lvlText w:val="%6."/>
+      <w:lvlJc w:val="right"/>
+      <w:pPr>
+        <w:ind w:left="4320" w:hanging="180"/>
+      </w:pPr>
+    </w:lvl>
+    <w:lvl w:ilvl="6">
+      <w:start w:val="1"/>
+      <w:numFmt w:val="decimal"/>
+      <w:lvlText w:val="%7."/>
+      <w:lvlJc w:val="left"/>
+      <w:pPr>
+        <w:ind w:left="5040" w:hanging="360"/>
+      </w:pPr>
+    </w:lvl>
+    <w:lvl w:ilvl="7">
+      <w:start w:val="1"/>
+      <w:numFmt w:val="lowerLetter"/>
+      <w:lvlText w:val="%8."/>
+      <w:lvlJc w:val="left"/>
+      <w:pPr>
+        <w:ind w:left="5760" w:hanging="360"/>
+      </w:pPr>
+    </w:lvl>
+    <w:lvl w:ilvl="8">
+      <w:start w:val="1"/>
+      <w:numFmt w:val="lowerRoman"/>
+      <w:lvlText w:val="%9."/>
+      <w:lvlJc w:val="right"/>
+      <w:pPr>
+        <w:ind w:left="6480" w:hanging="180"/>
+      </w:pPr>
+    </w:lvl>
+  </w:abstractNum>
+  <w:abstractNum w:abstractNumId="28" w15:restartNumberingAfterBreak="0">
     <w:nsid w:val="7EB00678"/>
     <w:multiLevelType w:val="hybridMultilevel"/>
     <w:tmpl w:val="75640D1E"/>
@@ -10213,7 +10542,7 @@
     <w:abstractNumId w:val="23"/>
   </w:num>
   <w:num w:numId="17">
-    <w:abstractNumId w:val="27"/>
+    <w:abstractNumId w:val="28"/>
   </w:num>
   <w:num w:numId="18">
     <w:abstractNumId w:val="14"/>
@@ -10247,6 +10576,9 @@
   </w:num>
   <w:num w:numId="28">
     <w:abstractNumId w:val="10"/>
+  </w:num>
+  <w:num w:numId="29">
+    <w:abstractNumId w:val="27"/>
   </w:num>
 </w:numbering>
 </file>
@@ -10423,7 +10755,7 @@
     <w:lsdException w:name="Table Web 2" w:semiHidden="1" w:unhideWhenUsed="1"/>
     <w:lsdException w:name="Table Web 3" w:semiHidden="1" w:unhideWhenUsed="1"/>
     <w:lsdException w:name="Balloon Text" w:semiHidden="1" w:unhideWhenUsed="1"/>
-    <w:lsdException w:name="Table Grid" w:semiHidden="1" w:uiPriority="59" w:unhideWhenUsed="1"/>
+    <w:lsdException w:name="Table Grid" w:uiPriority="59"/>
     <w:lsdException w:name="Table Theme" w:semiHidden="1" w:unhideWhenUsed="1"/>
     <w:lsdException w:name="Placeholder Text" w:semiHidden="1"/>
     <w:lsdException w:name="No Spacing" w:uiPriority="1" w:qFormat="1"/>
@@ -11218,7 +11550,7 @@
 </file>
 
 <file path=customXml/itemProps1.xml><?xml version="1.0" encoding="utf-8"?>
-<ds:datastoreItem xmlns:ds="http://schemas.openxmlformats.org/officeDocument/2006/customXml" ds:itemID="{8A82432E-CB7E-4F1B-90EE-8F4BDA762298}">
+<ds:datastoreItem xmlns:ds="http://schemas.openxmlformats.org/officeDocument/2006/customXml" ds:itemID="{3630CC5A-3F2F-4673-AF2D-43903B910307}">
   <ds:schemaRefs>
     <ds:schemaRef ds:uri="http://schemas.openxmlformats.org/officeDocument/2006/bibliography"/>
   </ds:schemaRefs>

</xml_diff>